<commit_message>
Versão final Fase 1
- adicionada seção sobre gerenciamento do projeto
- protótipos das telas incluídos no texto
</commit_message>
<xml_diff>
--- a/Projeto Integrador - Grupo 42 - Parte 1.docx
+++ b/Projeto Integrador - Grupo 42 - Parte 1.docx
@@ -1007,9 +1007,6 @@
     <w:p>
       <w:pPr>
         <w:pStyle w:val="Sumrio1"/>
-        <w:tabs>
-          <w:tab w:val="left" w:pos="660"/>
-        </w:tabs>
         <w:rPr>
           <w:rFonts w:asciiTheme="minorHAnsi" w:eastAsiaTheme="minorEastAsia" w:hAnsiTheme="minorHAnsi" w:cstheme="minorBidi"/>
           <w:caps w:val="0"/>
@@ -1027,7 +1024,7 @@
       <w:r>
         <w:fldChar w:fldCharType="separate"/>
       </w:r>
-      <w:hyperlink w:anchor="_Toc177939241" w:history="1">
+      <w:hyperlink w:anchor="_Toc178014591" w:history="1">
         <w:r>
           <w:rPr>
             <w:rStyle w:val="Hyperlink"/>
@@ -1042,7 +1039,7 @@
             <w:lang w:eastAsia="pt-BR"/>
             <w14:ligatures w14:val="standardContextual"/>
           </w:rPr>
-          <w:tab/>
+          <w:t xml:space="preserve">  </w:t>
         </w:r>
         <w:r>
           <w:rPr>
@@ -1066,7 +1063,7 @@
           <w:rPr>
             <w:webHidden/>
           </w:rPr>
-          <w:instrText xml:space="preserve"> PAGEREF _Toc177939241 \h </w:instrText>
+          <w:instrText xml:space="preserve"> PAGEREF _Toc178014591 \h </w:instrText>
         </w:r>
         <w:r>
           <w:rPr>
@@ -1096,9 +1093,6 @@
     <w:p>
       <w:pPr>
         <w:pStyle w:val="Sumrio1"/>
-        <w:tabs>
-          <w:tab w:val="left" w:pos="660"/>
-        </w:tabs>
         <w:rPr>
           <w:rFonts w:asciiTheme="minorHAnsi" w:eastAsiaTheme="minorEastAsia" w:hAnsiTheme="minorHAnsi" w:cstheme="minorBidi"/>
           <w:caps w:val="0"/>
@@ -1107,7 +1101,7 @@
           <w14:ligatures w14:val="standardContextual"/>
         </w:rPr>
       </w:pPr>
-      <w:hyperlink w:anchor="_Toc177939242" w:history="1">
+      <w:hyperlink w:anchor="_Toc178014592" w:history="1">
         <w:r>
           <w:rPr>
             <w:rStyle w:val="Hyperlink"/>
@@ -1122,7 +1116,7 @@
             <w:lang w:eastAsia="pt-BR"/>
             <w14:ligatures w14:val="standardContextual"/>
           </w:rPr>
-          <w:tab/>
+          <w:t xml:space="preserve">  </w:t>
         </w:r>
         <w:r>
           <w:rPr>
@@ -1146,7 +1140,7 @@
           <w:rPr>
             <w:webHidden/>
           </w:rPr>
-          <w:instrText xml:space="preserve"> PAGEREF _Toc177939242 \h </w:instrText>
+          <w:instrText xml:space="preserve"> PAGEREF _Toc178014592 \h </w:instrText>
         </w:r>
         <w:r>
           <w:rPr>
@@ -1191,7 +1185,7 @@
           <w14:ligatures w14:val="standardContextual"/>
         </w:rPr>
       </w:pPr>
-      <w:hyperlink w:anchor="_Toc177939243" w:history="1">
+      <w:hyperlink w:anchor="_Toc178014593" w:history="1">
         <w:r>
           <w:rPr>
             <w:rStyle w:val="Hyperlink"/>
@@ -1238,7 +1232,7 @@
             <w:noProof/>
             <w:webHidden/>
           </w:rPr>
-          <w:instrText xml:space="preserve"> PAGEREF _Toc177939243 \h </w:instrText>
+          <w:instrText xml:space="preserve"> PAGEREF _Toc178014593 \h </w:instrText>
         </w:r>
         <w:r>
           <w:rPr>
@@ -1287,7 +1281,7 @@
           <w14:ligatures w14:val="standardContextual"/>
         </w:rPr>
       </w:pPr>
-      <w:hyperlink w:anchor="_Toc177939244" w:history="1">
+      <w:hyperlink w:anchor="_Toc178014594" w:history="1">
         <w:r>
           <w:rPr>
             <w:rStyle w:val="Hyperlink"/>
@@ -1334,7 +1328,7 @@
             <w:noProof/>
             <w:webHidden/>
           </w:rPr>
-          <w:instrText xml:space="preserve"> PAGEREF _Toc177939244 \h </w:instrText>
+          <w:instrText xml:space="preserve"> PAGEREF _Toc178014594 \h </w:instrText>
         </w:r>
         <w:r>
           <w:rPr>
@@ -1368,9 +1362,6 @@
     <w:p>
       <w:pPr>
         <w:pStyle w:val="Sumrio1"/>
-        <w:tabs>
-          <w:tab w:val="left" w:pos="1100"/>
-        </w:tabs>
         <w:rPr>
           <w:rFonts w:asciiTheme="minorHAnsi" w:eastAsiaTheme="minorEastAsia" w:hAnsiTheme="minorHAnsi" w:cstheme="minorBidi"/>
           <w:caps w:val="0"/>
@@ -1379,7 +1370,7 @@
           <w14:ligatures w14:val="standardContextual"/>
         </w:rPr>
       </w:pPr>
-      <w:hyperlink w:anchor="_Toc177939245" w:history="1">
+      <w:hyperlink w:anchor="_Toc178014595" w:history="1">
         <w:r>
           <w:rPr>
             <w:rStyle w:val="Hyperlink"/>
@@ -1394,7 +1385,7 @@
             <w:lang w:eastAsia="pt-BR"/>
             <w14:ligatures w14:val="standardContextual"/>
           </w:rPr>
-          <w:tab/>
+          <w:t xml:space="preserve">  </w:t>
         </w:r>
         <w:r>
           <w:rPr>
@@ -1418,7 +1409,7 @@
           <w:rPr>
             <w:webHidden/>
           </w:rPr>
-          <w:instrText xml:space="preserve"> PAGEREF _Toc177939245 \h </w:instrText>
+          <w:instrText xml:space="preserve"> PAGEREF _Toc178014595 \h </w:instrText>
         </w:r>
         <w:r>
           <w:rPr>
@@ -1463,7 +1454,7 @@
           <w14:ligatures w14:val="standardContextual"/>
         </w:rPr>
       </w:pPr>
-      <w:hyperlink w:anchor="_Toc177939246" w:history="1">
+      <w:hyperlink w:anchor="_Toc178014596" w:history="1">
         <w:r>
           <w:rPr>
             <w:rStyle w:val="Hyperlink"/>
@@ -1510,7 +1501,7 @@
             <w:noProof/>
             <w:webHidden/>
           </w:rPr>
-          <w:instrText xml:space="preserve"> PAGEREF _Toc177939246 \h </w:instrText>
+          <w:instrText xml:space="preserve"> PAGEREF _Toc178014596 \h </w:instrText>
         </w:r>
         <w:r>
           <w:rPr>
@@ -1559,7 +1550,7 @@
           <w14:ligatures w14:val="standardContextual"/>
         </w:rPr>
       </w:pPr>
-      <w:hyperlink w:anchor="_Toc177939247" w:history="1">
+      <w:hyperlink w:anchor="_Toc178014597" w:history="1">
         <w:r>
           <w:rPr>
             <w:rStyle w:val="Hyperlink"/>
@@ -1606,7 +1597,7 @@
             <w:noProof/>
             <w:webHidden/>
           </w:rPr>
-          <w:instrText xml:space="preserve"> PAGEREF _Toc177939247 \h </w:instrText>
+          <w:instrText xml:space="preserve"> PAGEREF _Toc178014597 \h </w:instrText>
         </w:r>
         <w:r>
           <w:rPr>
@@ -1655,7 +1646,7 @@
           <w14:ligatures w14:val="standardContextual"/>
         </w:rPr>
       </w:pPr>
-      <w:hyperlink w:anchor="_Toc177939248" w:history="1">
+      <w:hyperlink w:anchor="_Toc178014598" w:history="1">
         <w:r>
           <w:rPr>
             <w:rStyle w:val="Hyperlink"/>
@@ -1702,7 +1693,7 @@
             <w:noProof/>
             <w:webHidden/>
           </w:rPr>
-          <w:instrText xml:space="preserve"> PAGEREF _Toc177939248 \h </w:instrText>
+          <w:instrText xml:space="preserve"> PAGEREF _Toc178014598 \h </w:instrText>
         </w:r>
         <w:r>
           <w:rPr>
@@ -1751,7 +1742,7 @@
           <w14:ligatures w14:val="standardContextual"/>
         </w:rPr>
       </w:pPr>
-      <w:hyperlink w:anchor="_Toc177939249" w:history="1">
+      <w:hyperlink w:anchor="_Toc178014599" w:history="1">
         <w:r>
           <w:rPr>
             <w:rStyle w:val="Hyperlink"/>
@@ -1798,7 +1789,7 @@
             <w:noProof/>
             <w:webHidden/>
           </w:rPr>
-          <w:instrText xml:space="preserve"> PAGEREF _Toc177939249 \h </w:instrText>
+          <w:instrText xml:space="preserve"> PAGEREF _Toc178014599 \h </w:instrText>
         </w:r>
         <w:r>
           <w:rPr>
@@ -1847,7 +1838,7 @@
           <w14:ligatures w14:val="standardContextual"/>
         </w:rPr>
       </w:pPr>
-      <w:hyperlink w:anchor="_Toc177939250" w:history="1">
+      <w:hyperlink w:anchor="_Toc178014600" w:history="1">
         <w:r>
           <w:rPr>
             <w:rStyle w:val="Hyperlink"/>
@@ -1894,7 +1885,7 @@
             <w:noProof/>
             <w:webHidden/>
           </w:rPr>
-          <w:instrText xml:space="preserve"> PAGEREF _Toc177939250 \h </w:instrText>
+          <w:instrText xml:space="preserve"> PAGEREF _Toc178014600 \h </w:instrText>
         </w:r>
         <w:r>
           <w:rPr>
@@ -1943,7 +1934,7 @@
           <w14:ligatures w14:val="standardContextual"/>
         </w:rPr>
       </w:pPr>
-      <w:hyperlink w:anchor="_Toc177939251" w:history="1">
+      <w:hyperlink w:anchor="_Toc178014601" w:history="1">
         <w:r>
           <w:rPr>
             <w:rStyle w:val="Hyperlink"/>
@@ -1990,7 +1981,7 @@
             <w:noProof/>
             <w:webHidden/>
           </w:rPr>
-          <w:instrText xml:space="preserve"> PAGEREF _Toc177939251 \h </w:instrText>
+          <w:instrText xml:space="preserve"> PAGEREF _Toc178014601 \h </w:instrText>
         </w:r>
         <w:r>
           <w:rPr>
@@ -2023,6 +2014,102 @@
     </w:p>
     <w:p>
       <w:pPr>
+        <w:pStyle w:val="Sumrio2"/>
+        <w:tabs>
+          <w:tab w:val="left" w:pos="1100"/>
+          <w:tab w:val="right" w:leader="dot" w:pos="9061"/>
+        </w:tabs>
+        <w:rPr>
+          <w:rFonts w:eastAsiaTheme="minorEastAsia" w:cstheme="minorBidi"/>
+          <w:smallCaps w:val="0"/>
+          <w:noProof/>
+          <w:kern w:val="2"/>
+          <w:sz w:val="24"/>
+          <w:szCs w:val="24"/>
+          <w:lang w:eastAsia="pt-BR"/>
+          <w14:ligatures w14:val="standardContextual"/>
+        </w:rPr>
+      </w:pPr>
+      <w:hyperlink w:anchor="_Toc178014602" w:history="1">
+        <w:r>
+          <w:rPr>
+            <w:rStyle w:val="Hyperlink"/>
+            <w:noProof/>
+          </w:rPr>
+          <w:t>3.4.3.</w:t>
+        </w:r>
+        <w:r>
+          <w:rPr>
+            <w:rFonts w:eastAsiaTheme="minorEastAsia" w:cstheme="minorBidi"/>
+            <w:smallCaps w:val="0"/>
+            <w:noProof/>
+            <w:kern w:val="2"/>
+            <w:sz w:val="24"/>
+            <w:szCs w:val="24"/>
+            <w:lang w:eastAsia="pt-BR"/>
+            <w14:ligatures w14:val="standardContextual"/>
+          </w:rPr>
+          <w:tab/>
+        </w:r>
+        <w:r>
+          <w:rPr>
+            <w:rStyle w:val="Hyperlink"/>
+            <w:noProof/>
+          </w:rPr>
+          <w:t>Gerenciamento do Projeto</w:t>
+        </w:r>
+        <w:r>
+          <w:rPr>
+            <w:noProof/>
+            <w:webHidden/>
+          </w:rPr>
+          <w:tab/>
+        </w:r>
+        <w:r>
+          <w:rPr>
+            <w:noProof/>
+            <w:webHidden/>
+          </w:rPr>
+          <w:fldChar w:fldCharType="begin"/>
+        </w:r>
+        <w:r>
+          <w:rPr>
+            <w:noProof/>
+            <w:webHidden/>
+          </w:rPr>
+          <w:instrText xml:space="preserve"> PAGEREF _Toc178014602 \h </w:instrText>
+        </w:r>
+        <w:r>
+          <w:rPr>
+            <w:noProof/>
+            <w:webHidden/>
+          </w:rPr>
+        </w:r>
+        <w:r>
+          <w:rPr>
+            <w:noProof/>
+            <w:webHidden/>
+          </w:rPr>
+          <w:fldChar w:fldCharType="separate"/>
+        </w:r>
+        <w:r>
+          <w:rPr>
+            <w:noProof/>
+            <w:webHidden/>
+          </w:rPr>
+          <w:t>11</w:t>
+        </w:r>
+        <w:r>
+          <w:rPr>
+            <w:noProof/>
+            <w:webHidden/>
+          </w:rPr>
+          <w:fldChar w:fldCharType="end"/>
+        </w:r>
+      </w:hyperlink>
+    </w:p>
+    <w:p>
+      <w:pPr>
         <w:pStyle w:val="Sumrio1"/>
         <w:rPr>
           <w:rFonts w:asciiTheme="minorHAnsi" w:eastAsiaTheme="minorEastAsia" w:hAnsiTheme="minorHAnsi" w:cstheme="minorBidi"/>
@@ -2032,7 +2119,84 @@
           <w14:ligatures w14:val="standardContextual"/>
         </w:rPr>
       </w:pPr>
-      <w:hyperlink w:anchor="_Toc177939252" w:history="1">
+      <w:hyperlink w:anchor="_Toc178014603" w:history="1">
+        <w:r>
+          <w:rPr>
+            <w:rStyle w:val="Hyperlink"/>
+          </w:rPr>
+          <w:t>4.</w:t>
+        </w:r>
+        <w:r>
+          <w:rPr>
+            <w:rFonts w:asciiTheme="minorHAnsi" w:eastAsiaTheme="minorEastAsia" w:hAnsiTheme="minorHAnsi" w:cstheme="minorBidi"/>
+            <w:caps w:val="0"/>
+            <w:kern w:val="2"/>
+            <w:lang w:eastAsia="pt-BR"/>
+            <w14:ligatures w14:val="standardContextual"/>
+          </w:rPr>
+          <w:t xml:space="preserve">  </w:t>
+        </w:r>
+        <w:r>
+          <w:rPr>
+            <w:rStyle w:val="Hyperlink"/>
+          </w:rPr>
+          <w:t>Protótipo das telas do software</w:t>
+        </w:r>
+        <w:r>
+          <w:rPr>
+            <w:webHidden/>
+          </w:rPr>
+          <w:tab/>
+        </w:r>
+        <w:r>
+          <w:rPr>
+            <w:webHidden/>
+          </w:rPr>
+          <w:fldChar w:fldCharType="begin"/>
+        </w:r>
+        <w:r>
+          <w:rPr>
+            <w:webHidden/>
+          </w:rPr>
+          <w:instrText xml:space="preserve"> PAGEREF _Toc178014603 \h </w:instrText>
+        </w:r>
+        <w:r>
+          <w:rPr>
+            <w:webHidden/>
+          </w:rPr>
+        </w:r>
+        <w:r>
+          <w:rPr>
+            <w:webHidden/>
+          </w:rPr>
+          <w:fldChar w:fldCharType="separate"/>
+        </w:r>
+        <w:r>
+          <w:rPr>
+            <w:webHidden/>
+          </w:rPr>
+          <w:t>12</w:t>
+        </w:r>
+        <w:r>
+          <w:rPr>
+            <w:webHidden/>
+          </w:rPr>
+          <w:fldChar w:fldCharType="end"/>
+        </w:r>
+      </w:hyperlink>
+    </w:p>
+    <w:p>
+      <w:pPr>
+        <w:pStyle w:val="Sumrio1"/>
+        <w:rPr>
+          <w:rFonts w:asciiTheme="minorHAnsi" w:eastAsiaTheme="minorEastAsia" w:hAnsiTheme="minorHAnsi" w:cstheme="minorBidi"/>
+          <w:caps w:val="0"/>
+          <w:kern w:val="2"/>
+          <w:lang w:eastAsia="pt-BR"/>
+          <w14:ligatures w14:val="standardContextual"/>
+        </w:rPr>
+      </w:pPr>
+      <w:hyperlink w:anchor="_Toc178014604" w:history="1">
         <w:r>
           <w:rPr>
             <w:rStyle w:val="Hyperlink"/>
@@ -2055,7 +2219,7 @@
           <w:rPr>
             <w:webHidden/>
           </w:rPr>
-          <w:instrText xml:space="preserve"> PAGEREF _Toc177939252 \h </w:instrText>
+          <w:instrText xml:space="preserve"> PAGEREF _Toc178014604 \h </w:instrText>
         </w:r>
         <w:r>
           <w:rPr>
@@ -2072,7 +2236,7 @@
           <w:rPr>
             <w:webHidden/>
           </w:rPr>
-          <w:t>11</w:t>
+          <w:t>14</w:t>
         </w:r>
         <w:r>
           <w:rPr>
@@ -2156,7 +2320,7 @@
         </w:numPr>
         <w:jc w:val="both"/>
       </w:pPr>
-      <w:bookmarkStart w:id="2" w:name="_Toc177939241"/>
+      <w:bookmarkStart w:id="2" w:name="_Toc178014591"/>
       <w:bookmarkEnd w:id="0"/>
       <w:bookmarkEnd w:id="1"/>
       <w:r>
@@ -2313,7 +2477,7 @@
         </w:numPr>
         <w:jc w:val="both"/>
       </w:pPr>
-      <w:bookmarkStart w:id="3" w:name="_Toc177939242"/>
+      <w:bookmarkStart w:id="3" w:name="_Toc178014592"/>
       <w:r>
         <w:t>VISÃO GERAL DA SOLUÇÃO PROPOSTA</w:t>
       </w:r>
@@ -2334,7 +2498,7 @@
         <w:pStyle w:val="Ttulo2"/>
         <w:jc w:val="both"/>
       </w:pPr>
-      <w:bookmarkStart w:id="4" w:name="_Toc177939243"/>
+      <w:bookmarkStart w:id="4" w:name="_Toc178014593"/>
       <w:r>
         <w:t>Contextualização e Motivação</w:t>
       </w:r>
@@ -2610,7 +2774,31 @@
           <w:sz w:val="24"/>
           <w:szCs w:val="24"/>
         </w:rPr>
-        <w:t xml:space="preserve">várias pessoas não doam o equipamento por </w:t>
+        <w:t>há</w:t>
+      </w:r>
+      <w:r>
+        <w:rPr>
+          <w:rFonts w:ascii="Arial" w:hAnsi="Arial" w:cs="Arial"/>
+          <w:sz w:val="24"/>
+          <w:szCs w:val="24"/>
+        </w:rPr>
+        <w:t xml:space="preserve"> pessoas </w:t>
+      </w:r>
+      <w:r>
+        <w:rPr>
+          <w:rFonts w:ascii="Arial" w:hAnsi="Arial" w:cs="Arial"/>
+          <w:sz w:val="24"/>
+          <w:szCs w:val="24"/>
+        </w:rPr>
+        <w:t xml:space="preserve">que </w:t>
+      </w:r>
+      <w:r>
+        <w:rPr>
+          <w:rFonts w:ascii="Arial" w:hAnsi="Arial" w:cs="Arial"/>
+          <w:sz w:val="24"/>
+          <w:szCs w:val="24"/>
+        </w:rPr>
+        <w:t xml:space="preserve">não doam o equipamento por </w:t>
       </w:r>
       <w:r>
         <w:rPr>
@@ -2938,7 +3126,15 @@
           <w:sz w:val="24"/>
           <w:szCs w:val="24"/>
         </w:rPr>
-        <w:t>costumam receber poucas doações destes equipamentos;</w:t>
+        <w:t>costumam receber poucas doações destes equipamentos</w:t>
+      </w:r>
+      <w:r>
+        <w:rPr>
+          <w:rFonts w:ascii="Arial" w:hAnsi="Arial" w:cs="Arial"/>
+          <w:sz w:val="24"/>
+          <w:szCs w:val="24"/>
+        </w:rPr>
+        <w:t>.</w:t>
       </w:r>
     </w:p>
     <w:p>
@@ -3106,25 +3302,7 @@
           <w:sz w:val="24"/>
           <w:szCs w:val="24"/>
         </w:rPr>
-        <w:t xml:space="preserve">de outro lado, pessoas das classes D e </w:t>
-      </w:r>
-      <w:proofErr w:type="spellStart"/>
-      <w:r>
-        <w:rPr>
-          <w:rFonts w:ascii="Arial" w:hAnsi="Arial" w:cs="Arial"/>
-          <w:sz w:val="24"/>
-          <w:szCs w:val="24"/>
-        </w:rPr>
-        <w:t>E</w:t>
-      </w:r>
-      <w:proofErr w:type="spellEnd"/>
-      <w:r>
-        <w:rPr>
-          <w:rFonts w:ascii="Arial" w:hAnsi="Arial" w:cs="Arial"/>
-          <w:sz w:val="24"/>
-          <w:szCs w:val="24"/>
-        </w:rPr>
-        <w:t xml:space="preserve"> (ou seja, </w:t>
+        <w:t xml:space="preserve">de outro lado, pessoas das classes D e E (ou seja, </w:t>
       </w:r>
       <w:r>
         <w:rPr>
@@ -3266,7 +3444,7 @@
         <w:pStyle w:val="Ttulo2"/>
         <w:jc w:val="both"/>
       </w:pPr>
-      <w:bookmarkStart w:id="5" w:name="_Toc177939244"/>
+      <w:bookmarkStart w:id="5" w:name="_Toc178014594"/>
       <w:r>
         <w:t>Objetivos</w:t>
       </w:r>
@@ -3419,25 +3597,7 @@
           <w:sz w:val="24"/>
           <w:szCs w:val="24"/>
         </w:rPr>
-        <w:t xml:space="preserve">em muitos casos o doador poderá realizar a doação sem sair de sua residência (através de </w:t>
-      </w:r>
-      <w:proofErr w:type="spellStart"/>
-      <w:r>
-        <w:rPr>
-          <w:rFonts w:ascii="Arial" w:hAnsi="Arial" w:cs="Arial"/>
-          <w:sz w:val="24"/>
-          <w:szCs w:val="24"/>
-        </w:rPr>
-        <w:t>motofrete</w:t>
-      </w:r>
-      <w:proofErr w:type="spellEnd"/>
-      <w:r>
-        <w:rPr>
-          <w:rFonts w:ascii="Arial" w:hAnsi="Arial" w:cs="Arial"/>
-          <w:sz w:val="24"/>
-          <w:szCs w:val="24"/>
-        </w:rPr>
-        <w:t xml:space="preserve"> com coleta na origem);</w:t>
+        <w:t>em muitos casos o doador poderá realizar a doação sem sair de sua residência (através de motofrete com coleta na origem);</w:t>
       </w:r>
     </w:p>
     <w:p>
@@ -3509,25 +3669,7 @@
           <w:sz w:val="24"/>
           <w:szCs w:val="24"/>
         </w:rPr>
-        <w:t xml:space="preserve">o equipamento poderá ser enviado para pessoas em diferentes localidades, facilitando sobremaneira o problema </w:t>
-      </w:r>
-      <w:proofErr w:type="gramStart"/>
-      <w:r>
-        <w:rPr>
-          <w:rFonts w:ascii="Arial" w:hAnsi="Arial" w:cs="Arial"/>
-          <w:sz w:val="24"/>
-          <w:szCs w:val="24"/>
-        </w:rPr>
-        <w:t>da</w:t>
-      </w:r>
-      <w:proofErr w:type="gramEnd"/>
-      <w:r>
-        <w:rPr>
-          <w:rFonts w:ascii="Arial" w:hAnsi="Arial" w:cs="Arial"/>
-          <w:sz w:val="24"/>
-          <w:szCs w:val="24"/>
-        </w:rPr>
-        <w:t xml:space="preserve"> doação encontrar uma pessoa necessitada;</w:t>
+        <w:t>o equipamento poderá ser enviado para pessoas em diferentes localidades, facilitando sobremaneira o problema da doação encontrar uma pessoa necessitada;</w:t>
       </w:r>
     </w:p>
     <w:p>
@@ -3551,7 +3693,7 @@
         </w:numPr>
         <w:jc w:val="both"/>
       </w:pPr>
-      <w:bookmarkStart w:id="6" w:name="_Toc177939245"/>
+      <w:bookmarkStart w:id="6" w:name="_Toc178014595"/>
       <w:r>
         <w:t>Planejamento para o desenvolvimento da solução proposta</w:t>
       </w:r>
@@ -3572,7 +3714,7 @@
         <w:pStyle w:val="Ttulo2"/>
         <w:jc w:val="both"/>
       </w:pPr>
-      <w:bookmarkStart w:id="7" w:name="_Toc177939246"/>
+      <w:bookmarkStart w:id="7" w:name="_Toc178014596"/>
       <w:r>
         <w:t>Ciclo de vida de desenvolvimento</w:t>
       </w:r>
@@ -4108,7 +4250,7 @@
         <w:pStyle w:val="Ttulo2"/>
         <w:jc w:val="both"/>
       </w:pPr>
-      <w:bookmarkStart w:id="8" w:name="_Toc177939247"/>
+      <w:bookmarkStart w:id="8" w:name="_Toc178014597"/>
       <w:r>
         <w:t>Premissas</w:t>
       </w:r>
@@ -4172,63 +4314,39 @@
           <w:sz w:val="24"/>
           <w:szCs w:val="24"/>
         </w:rPr>
-        <w:t>Conectividade</w:t>
-      </w:r>
-      <w:r>
-        <w:rPr>
-          <w:rFonts w:ascii="Arial" w:hAnsi="Arial" w:cs="Arial"/>
-          <w:sz w:val="24"/>
-          <w:szCs w:val="24"/>
-        </w:rPr>
-        <w:t xml:space="preserve">: </w:t>
-      </w:r>
-      <w:r>
-        <w:rPr>
-          <w:rFonts w:ascii="Arial" w:hAnsi="Arial" w:cs="Arial"/>
-          <w:sz w:val="24"/>
-          <w:szCs w:val="24"/>
-        </w:rPr>
-        <w:t>A</w:t>
-      </w:r>
-      <w:r>
-        <w:rPr>
-          <w:rFonts w:ascii="Arial" w:hAnsi="Arial" w:cs="Arial"/>
-          <w:sz w:val="24"/>
-          <w:szCs w:val="24"/>
-        </w:rPr>
-        <w:t xml:space="preserve"> </w:t>
-      </w:r>
-      <w:r>
-        <w:rPr>
-          <w:rFonts w:ascii="Arial" w:hAnsi="Arial" w:cs="Arial"/>
-          <w:sz w:val="24"/>
-          <w:szCs w:val="24"/>
-        </w:rPr>
-        <w:t xml:space="preserve">operação do </w:t>
-      </w:r>
-      <w:r>
-        <w:rPr>
-          <w:rFonts w:ascii="Arial" w:hAnsi="Arial" w:cs="Arial"/>
-          <w:sz w:val="24"/>
-          <w:szCs w:val="24"/>
-        </w:rPr>
-        <w:t xml:space="preserve">aplicativo depende de uma conexão ativa com a internet </w:t>
-      </w:r>
-      <w:r>
-        <w:rPr>
-          <w:rFonts w:ascii="Arial" w:hAnsi="Arial" w:cs="Arial"/>
-          <w:sz w:val="24"/>
-          <w:szCs w:val="24"/>
-        </w:rPr>
-        <w:t>para login,</w:t>
-      </w:r>
-      <w:r>
-        <w:rPr>
-          <w:rFonts w:ascii="Arial" w:hAnsi="Arial" w:cs="Arial"/>
-          <w:sz w:val="24"/>
-          <w:szCs w:val="24"/>
-        </w:rPr>
-        <w:t xml:space="preserve"> acesso aos dados de doação e recepção de equipamentos.</w:t>
+        <w:t>Escopo</w:t>
+      </w:r>
+      <w:r>
+        <w:rPr>
+          <w:rFonts w:ascii="Arial" w:hAnsi="Arial" w:cs="Arial"/>
+          <w:sz w:val="24"/>
+          <w:szCs w:val="24"/>
+        </w:rPr>
+        <w:t>:</w:t>
+      </w:r>
+      <w:r>
+        <w:rPr>
+          <w:rFonts w:ascii="Arial" w:hAnsi="Arial" w:cs="Arial"/>
+          <w:sz w:val="24"/>
+          <w:szCs w:val="24"/>
+        </w:rPr>
+        <w:t xml:space="preserve"> o software deverá atender a missão descrita no objetivo</w:t>
+      </w:r>
+      <w:r>
+        <w:rPr>
+          <w:rFonts w:ascii="Arial" w:hAnsi="Arial" w:cs="Arial"/>
+          <w:sz w:val="24"/>
+          <w:szCs w:val="24"/>
+        </w:rPr>
+        <w:t>.</w:t>
+      </w:r>
+      <w:r>
+        <w:rPr>
+          <w:rFonts w:ascii="Arial" w:hAnsi="Arial" w:cs="Arial"/>
+          <w:sz w:val="24"/>
+          <w:szCs w:val="24"/>
+        </w:rPr>
+        <w:t xml:space="preserve"> Não faz parte do escopo a análise nem o desenvolvimento de sistemas de segurança necessários a um aplicativo comercial.</w:t>
       </w:r>
     </w:p>
     <w:p>
@@ -4254,15 +4372,63 @@
           <w:sz w:val="24"/>
           <w:szCs w:val="24"/>
         </w:rPr>
-        <w:t>Compatibilidade</w:t>
-      </w:r>
-      <w:r>
-        <w:rPr>
-          <w:rFonts w:ascii="Arial" w:hAnsi="Arial" w:cs="Arial"/>
-          <w:sz w:val="24"/>
-          <w:szCs w:val="24"/>
-        </w:rPr>
-        <w:t>: O aplicativo será desenvolvido para as plataformas Android e iOS, utilizando tecnologias como HTML, CSS e JS para garantir a portabilidade entre os sistemas.</w:t>
+        <w:t>Conectividade</w:t>
+      </w:r>
+      <w:r>
+        <w:rPr>
+          <w:rFonts w:ascii="Arial" w:hAnsi="Arial" w:cs="Arial"/>
+          <w:sz w:val="24"/>
+          <w:szCs w:val="24"/>
+        </w:rPr>
+        <w:t xml:space="preserve">: </w:t>
+      </w:r>
+      <w:r>
+        <w:rPr>
+          <w:rFonts w:ascii="Arial" w:hAnsi="Arial" w:cs="Arial"/>
+          <w:sz w:val="24"/>
+          <w:szCs w:val="24"/>
+        </w:rPr>
+        <w:t>A</w:t>
+      </w:r>
+      <w:r>
+        <w:rPr>
+          <w:rFonts w:ascii="Arial" w:hAnsi="Arial" w:cs="Arial"/>
+          <w:sz w:val="24"/>
+          <w:szCs w:val="24"/>
+        </w:rPr>
+        <w:t xml:space="preserve"> </w:t>
+      </w:r>
+      <w:r>
+        <w:rPr>
+          <w:rFonts w:ascii="Arial" w:hAnsi="Arial" w:cs="Arial"/>
+          <w:sz w:val="24"/>
+          <w:szCs w:val="24"/>
+        </w:rPr>
+        <w:t xml:space="preserve">operação do </w:t>
+      </w:r>
+      <w:r>
+        <w:rPr>
+          <w:rFonts w:ascii="Arial" w:hAnsi="Arial" w:cs="Arial"/>
+          <w:sz w:val="24"/>
+          <w:szCs w:val="24"/>
+        </w:rPr>
+        <w:t xml:space="preserve">aplicativo depende de uma conexão ativa com a internet </w:t>
+      </w:r>
+      <w:r>
+        <w:rPr>
+          <w:rFonts w:ascii="Arial" w:hAnsi="Arial" w:cs="Arial"/>
+          <w:sz w:val="24"/>
+          <w:szCs w:val="24"/>
+        </w:rPr>
+        <w:t>para login,</w:t>
+      </w:r>
+      <w:r>
+        <w:rPr>
+          <w:rFonts w:ascii="Arial" w:hAnsi="Arial" w:cs="Arial"/>
+          <w:sz w:val="24"/>
+          <w:szCs w:val="24"/>
+        </w:rPr>
+        <w:t xml:space="preserve"> acesso aos dados de doação e recepção de equipamentos.</w:t>
       </w:r>
     </w:p>
     <w:p>
@@ -4288,31 +4454,15 @@
           <w:sz w:val="24"/>
           <w:szCs w:val="24"/>
         </w:rPr>
-        <w:t>Segurança</w:t>
-      </w:r>
-      <w:r>
-        <w:rPr>
-          <w:rFonts w:ascii="Arial" w:hAnsi="Arial" w:cs="Arial"/>
-          <w:sz w:val="24"/>
-          <w:szCs w:val="24"/>
-        </w:rPr>
-        <w:t xml:space="preserve">: </w:t>
-      </w:r>
-      <w:r>
-        <w:rPr>
-          <w:rFonts w:ascii="Arial" w:hAnsi="Arial" w:cs="Arial"/>
-          <w:sz w:val="24"/>
-          <w:szCs w:val="24"/>
-        </w:rPr>
-        <w:t>O software adotará medidas básicas de segurança, como não salvar login e senha conjuntamente</w:t>
-      </w:r>
-      <w:r>
-        <w:rPr>
-          <w:rFonts w:ascii="Arial" w:hAnsi="Arial" w:cs="Arial"/>
-          <w:sz w:val="24"/>
-          <w:szCs w:val="24"/>
-        </w:rPr>
-        <w:t>.</w:t>
+        <w:t>Compatibilidade</w:t>
+      </w:r>
+      <w:r>
+        <w:rPr>
+          <w:rFonts w:ascii="Arial" w:hAnsi="Arial" w:cs="Arial"/>
+          <w:sz w:val="24"/>
+          <w:szCs w:val="24"/>
+        </w:rPr>
+        <w:t>: O aplicativo será desenvolvido para as plataformas Android e iOS, utilizando tecnologias como HTML, CSS e JS para garantir a portabilidade entre os sistemas.</w:t>
       </w:r>
     </w:p>
     <w:p>
@@ -4338,15 +4488,31 @@
           <w:sz w:val="24"/>
           <w:szCs w:val="24"/>
         </w:rPr>
-        <w:t>Disponibilidade</w:t>
-      </w:r>
-      <w:r>
-        <w:rPr>
-          <w:rFonts w:ascii="Arial" w:hAnsi="Arial" w:cs="Arial"/>
-          <w:sz w:val="24"/>
-          <w:szCs w:val="24"/>
-        </w:rPr>
-        <w:t>: A plataforma deve estar disponível 24 horas por dia, 7 dias por semana, com uma taxa de disponibilidade mínima de 99%</w:t>
+        <w:t>Segurança</w:t>
+      </w:r>
+      <w:r>
+        <w:rPr>
+          <w:rFonts w:ascii="Arial" w:hAnsi="Arial" w:cs="Arial"/>
+          <w:sz w:val="24"/>
+          <w:szCs w:val="24"/>
+        </w:rPr>
+        <w:t xml:space="preserve">: </w:t>
+      </w:r>
+      <w:r>
+        <w:rPr>
+          <w:rFonts w:ascii="Arial" w:hAnsi="Arial" w:cs="Arial"/>
+          <w:sz w:val="24"/>
+          <w:szCs w:val="24"/>
+        </w:rPr>
+        <w:t>O software adotará medidas básicas de segurança, como não salvar login e senha conjuntamente</w:t>
+      </w:r>
+      <w:r>
+        <w:rPr>
+          <w:rFonts w:ascii="Arial" w:hAnsi="Arial" w:cs="Arial"/>
+          <w:sz w:val="24"/>
+          <w:szCs w:val="24"/>
+        </w:rPr>
+        <w:t>.</w:t>
       </w:r>
     </w:p>
     <w:p>
@@ -4372,57 +4538,15 @@
           <w:sz w:val="24"/>
           <w:szCs w:val="24"/>
         </w:rPr>
-        <w:t>Custos de envio</w:t>
-      </w:r>
-      <w:r>
-        <w:rPr>
-          <w:rFonts w:ascii="Arial" w:hAnsi="Arial" w:cs="Arial"/>
-          <w:b/>
-          <w:bCs/>
-          <w:sz w:val="24"/>
-          <w:szCs w:val="24"/>
-        </w:rPr>
-        <w:t xml:space="preserve"> dos equipamentos doados</w:t>
-      </w:r>
-      <w:r>
-        <w:rPr>
-          <w:rFonts w:ascii="Arial" w:hAnsi="Arial" w:cs="Arial"/>
-          <w:sz w:val="24"/>
-          <w:szCs w:val="24"/>
-        </w:rPr>
-        <w:t>: O custo do frete, se houver, será calculado pela API dos Correios</w:t>
-      </w:r>
-      <w:r>
-        <w:rPr>
-          <w:rFonts w:ascii="Arial" w:hAnsi="Arial" w:cs="Arial"/>
-          <w:sz w:val="24"/>
-          <w:szCs w:val="24"/>
-        </w:rPr>
-        <w:t xml:space="preserve">; alternativamente, o custo poderá ter </w:t>
-      </w:r>
-      <w:r>
-        <w:rPr>
-          <w:rFonts w:ascii="Arial" w:hAnsi="Arial" w:cs="Arial"/>
-          <w:sz w:val="24"/>
-          <w:szCs w:val="24"/>
-        </w:rPr>
-        <w:t xml:space="preserve">um valor fixo para envios dentro de uma mesma cidade </w:t>
-      </w:r>
-      <w:r>
-        <w:rPr>
-          <w:rFonts w:ascii="Arial" w:hAnsi="Arial" w:cs="Arial"/>
-          <w:sz w:val="24"/>
-          <w:szCs w:val="24"/>
-        </w:rPr>
-        <w:t>e outro valor</w:t>
-      </w:r>
-      <w:r>
-        <w:rPr>
-          <w:rFonts w:ascii="Arial" w:hAnsi="Arial" w:cs="Arial"/>
-          <w:sz w:val="24"/>
-          <w:szCs w:val="24"/>
-        </w:rPr>
-        <w:t xml:space="preserve"> entre cidades diferentes.</w:t>
+        <w:t>Disponibilidade</w:t>
+      </w:r>
+      <w:r>
+        <w:rPr>
+          <w:rFonts w:ascii="Arial" w:hAnsi="Arial" w:cs="Arial"/>
+          <w:sz w:val="24"/>
+          <w:szCs w:val="24"/>
+        </w:rPr>
+        <w:t>: A plataforma deve estar disponível 24 horas por dia, 7 dias por semana, com uma taxa de disponibilidade mínima de 99%</w:t>
       </w:r>
     </w:p>
     <w:p>
@@ -4448,19 +4572,66 @@
           <w:sz w:val="24"/>
           <w:szCs w:val="24"/>
         </w:rPr>
-        <w:t>Prazo</w:t>
-      </w:r>
-      <w:r>
-        <w:rPr>
-          <w:rFonts w:ascii="Arial" w:hAnsi="Arial" w:cs="Arial"/>
-          <w:sz w:val="24"/>
-          <w:szCs w:val="24"/>
-        </w:rPr>
-        <w:t>: O projeto deverá ser desenvolvido dentro do semestre letivo e respeitar as datas de primeira e segunda entregas.</w:t>
-      </w:r>
-    </w:p>
-    <w:p>
-      <w:pPr>
+        <w:t>Custos de envio</w:t>
+      </w:r>
+      <w:r>
+        <w:rPr>
+          <w:rFonts w:ascii="Arial" w:hAnsi="Arial" w:cs="Arial"/>
+          <w:b/>
+          <w:bCs/>
+          <w:sz w:val="24"/>
+          <w:szCs w:val="24"/>
+        </w:rPr>
+        <w:t xml:space="preserve"> dos equipamentos doados</w:t>
+      </w:r>
+      <w:r>
+        <w:rPr>
+          <w:rFonts w:ascii="Arial" w:hAnsi="Arial" w:cs="Arial"/>
+          <w:sz w:val="24"/>
+          <w:szCs w:val="24"/>
+        </w:rPr>
+        <w:t>: O custo do frete, se houver, será calculado pela API dos Correios</w:t>
+      </w:r>
+      <w:r>
+        <w:rPr>
+          <w:rFonts w:ascii="Arial" w:hAnsi="Arial" w:cs="Arial"/>
+          <w:sz w:val="24"/>
+          <w:szCs w:val="24"/>
+        </w:rPr>
+        <w:t xml:space="preserve">; alternativamente, o custo poderá ter </w:t>
+      </w:r>
+      <w:r>
+        <w:rPr>
+          <w:rFonts w:ascii="Arial" w:hAnsi="Arial" w:cs="Arial"/>
+          <w:sz w:val="24"/>
+          <w:szCs w:val="24"/>
+        </w:rPr>
+        <w:t xml:space="preserve">um valor fixo para envios dentro de uma mesma cidade </w:t>
+      </w:r>
+      <w:r>
+        <w:rPr>
+          <w:rFonts w:ascii="Arial" w:hAnsi="Arial" w:cs="Arial"/>
+          <w:sz w:val="24"/>
+          <w:szCs w:val="24"/>
+        </w:rPr>
+        <w:t>e outro valor</w:t>
+      </w:r>
+      <w:r>
+        <w:rPr>
+          <w:rFonts w:ascii="Arial" w:hAnsi="Arial" w:cs="Arial"/>
+          <w:sz w:val="24"/>
+          <w:szCs w:val="24"/>
+        </w:rPr>
+        <w:t xml:space="preserve"> entre cidades diferentes.</w:t>
+      </w:r>
+    </w:p>
+    <w:p>
+      <w:pPr>
+        <w:pStyle w:val="PargrafodaLista"/>
+        <w:numPr>
+          <w:ilvl w:val="0"/>
+          <w:numId w:val="64"/>
+        </w:numPr>
         <w:spacing w:after="0" w:line="360" w:lineRule="auto"/>
         <w:jc w:val="both"/>
         <w:rPr>
@@ -4469,13 +4640,42 @@
           <w:szCs w:val="24"/>
         </w:rPr>
       </w:pPr>
+      <w:r>
+        <w:rPr>
+          <w:rFonts w:ascii="Arial" w:hAnsi="Arial" w:cs="Arial"/>
+          <w:b/>
+          <w:bCs/>
+          <w:sz w:val="24"/>
+          <w:szCs w:val="24"/>
+        </w:rPr>
+        <w:t>Prazo</w:t>
+      </w:r>
+      <w:r>
+        <w:rPr>
+          <w:rFonts w:ascii="Arial" w:hAnsi="Arial" w:cs="Arial"/>
+          <w:sz w:val="24"/>
+          <w:szCs w:val="24"/>
+        </w:rPr>
+        <w:t>: O projeto deverá ser desenvolvido dentro do semestre letivo e respeitar as datas de primeira e segunda entregas.</w:t>
+      </w:r>
+    </w:p>
+    <w:p>
+      <w:pPr>
+        <w:spacing w:after="0" w:line="360" w:lineRule="auto"/>
+        <w:jc w:val="both"/>
+        <w:rPr>
+          <w:rFonts w:ascii="Arial" w:hAnsi="Arial" w:cs="Arial"/>
+          <w:sz w:val="24"/>
+          <w:szCs w:val="24"/>
+        </w:rPr>
+      </w:pPr>
     </w:p>
     <w:p>
       <w:pPr>
         <w:pStyle w:val="Ttulo2"/>
         <w:jc w:val="both"/>
       </w:pPr>
-      <w:bookmarkStart w:id="9" w:name="_Toc177939248"/>
+      <w:bookmarkStart w:id="9" w:name="_Toc178014598"/>
       <w:r>
         <w:t>Requisitos</w:t>
       </w:r>
@@ -4616,25 +4816,7 @@
           <w:sz w:val="24"/>
           <w:szCs w:val="24"/>
         </w:rPr>
-        <w:t xml:space="preserve">Após </w:t>
-      </w:r>
-      <w:proofErr w:type="spellStart"/>
-      <w:r>
-        <w:rPr>
-          <w:rFonts w:ascii="Arial" w:hAnsi="Arial" w:cs="Arial"/>
-          <w:sz w:val="24"/>
-          <w:szCs w:val="24"/>
-        </w:rPr>
-        <w:t>logar</w:t>
-      </w:r>
-      <w:proofErr w:type="spellEnd"/>
-      <w:r>
-        <w:rPr>
-          <w:rFonts w:ascii="Arial" w:hAnsi="Arial" w:cs="Arial"/>
-          <w:sz w:val="24"/>
-          <w:szCs w:val="24"/>
-        </w:rPr>
-        <w:t xml:space="preserve"> no sistema, o </w:t>
+        <w:t xml:space="preserve">Após logar no sistema, o </w:t>
       </w:r>
       <w:r>
         <w:rPr>
@@ -4802,33 +4984,15 @@
           <w:sz w:val="24"/>
           <w:szCs w:val="24"/>
         </w:rPr>
-        <w:t xml:space="preserve">(entre muletas, </w:t>
-      </w:r>
-      <w:proofErr w:type="spellStart"/>
-      <w:r>
-        <w:rPr>
-          <w:rFonts w:ascii="Arial" w:hAnsi="Arial" w:cs="Arial"/>
-          <w:sz w:val="24"/>
-          <w:szCs w:val="24"/>
-        </w:rPr>
-        <w:t>robo</w:t>
-      </w:r>
-      <w:r>
-        <w:rPr>
-          <w:rFonts w:ascii="Arial" w:hAnsi="Arial" w:cs="Arial"/>
-          <w:sz w:val="24"/>
-          <w:szCs w:val="24"/>
-        </w:rPr>
-        <w:t>foot</w:t>
-      </w:r>
-      <w:proofErr w:type="spellEnd"/>
-      <w:r>
-        <w:rPr>
-          <w:rFonts w:ascii="Arial" w:hAnsi="Arial" w:cs="Arial"/>
-          <w:sz w:val="24"/>
-          <w:szCs w:val="24"/>
-        </w:rPr>
-        <w:t>, bengalas, andadores, cadeiras de rodas, joelheiras e imobilizadores)</w:t>
+        <w:t>(entre muletas, robo</w:t>
+      </w:r>
+      <w:r>
+        <w:rPr>
+          <w:rFonts w:ascii="Arial" w:hAnsi="Arial" w:cs="Arial"/>
+          <w:sz w:val="24"/>
+          <w:szCs w:val="24"/>
+        </w:rPr>
+        <w:t>foot, bengalas, andadores, cadeiras de rodas, joelheiras e imobilizadores)</w:t>
       </w:r>
       <w:r>
         <w:rPr>
@@ -5375,7 +5539,7 @@
         <w:pStyle w:val="Ttulo2"/>
         <w:jc w:val="both"/>
       </w:pPr>
-      <w:bookmarkStart w:id="10" w:name="_Toc177939249"/>
+      <w:bookmarkStart w:id="10" w:name="_Toc178014599"/>
       <w:r>
         <w:t>Planejamento</w:t>
       </w:r>
@@ -5513,7 +5677,7 @@
         <w:jc w:val="both"/>
       </w:pPr>
       <w:bookmarkStart w:id="12" w:name="_Ref177936332"/>
-      <w:bookmarkStart w:id="13" w:name="_Toc177939250"/>
+      <w:bookmarkStart w:id="13" w:name="_Toc178014600"/>
       <w:r>
         <w:t xml:space="preserve">Etapas </w:t>
       </w:r>
@@ -5765,18 +5929,8 @@
           <w:sz w:val="24"/>
           <w:szCs w:val="24"/>
         </w:rPr>
-        <w:t xml:space="preserve">Criação de um protótipo funcional no </w:t>
-      </w:r>
-      <w:proofErr w:type="spellStart"/>
-      <w:r>
-        <w:rPr>
-          <w:rFonts w:ascii="Arial" w:hAnsi="Arial" w:cs="Arial"/>
-          <w:sz w:val="24"/>
-          <w:szCs w:val="24"/>
-        </w:rPr>
-        <w:t>Figma</w:t>
-      </w:r>
-      <w:proofErr w:type="spellEnd"/>
+        <w:t>Criação de um protótipo funcional no Figma</w:t>
+      </w:r>
       <w:r>
         <w:rPr>
           <w:rFonts w:ascii="Arial" w:hAnsi="Arial" w:cs="Arial"/>
@@ -5872,18 +6026,8 @@
           <w:sz w:val="24"/>
           <w:szCs w:val="24"/>
         </w:rPr>
-        <w:t>Desenvolvimento Front-</w:t>
-      </w:r>
-      <w:proofErr w:type="spellStart"/>
-      <w:r>
-        <w:rPr>
-          <w:rFonts w:ascii="Arial" w:hAnsi="Arial" w:cs="Arial"/>
-          <w:sz w:val="24"/>
-          <w:szCs w:val="24"/>
-        </w:rPr>
-        <w:t>End</w:t>
-      </w:r>
-      <w:proofErr w:type="spellEnd"/>
+        <w:t>Desenvolvimento Front-End</w:t>
+      </w:r>
     </w:p>
     <w:p>
       <w:pPr>
@@ -5905,36 +6049,8 @@
           <w:sz w:val="24"/>
           <w:szCs w:val="24"/>
         </w:rPr>
-        <w:t xml:space="preserve">Implementação das telas criadas no </w:t>
-      </w:r>
-      <w:proofErr w:type="spellStart"/>
-      <w:r>
-        <w:rPr>
-          <w:rFonts w:ascii="Arial" w:hAnsi="Arial" w:cs="Arial"/>
-          <w:sz w:val="24"/>
-          <w:szCs w:val="24"/>
-        </w:rPr>
-        <w:t>Figma</w:t>
-      </w:r>
-      <w:proofErr w:type="spellEnd"/>
-      <w:r>
-        <w:rPr>
-          <w:rFonts w:ascii="Arial" w:hAnsi="Arial" w:cs="Arial"/>
-          <w:sz w:val="24"/>
-          <w:szCs w:val="24"/>
-        </w:rPr>
-        <w:t xml:space="preserve"> em HTML, CSS e </w:t>
-      </w:r>
-      <w:proofErr w:type="spellStart"/>
-      <w:r>
-        <w:rPr>
-          <w:rFonts w:ascii="Arial" w:hAnsi="Arial" w:cs="Arial"/>
-          <w:sz w:val="24"/>
-          <w:szCs w:val="24"/>
-        </w:rPr>
-        <w:t>JavaScript</w:t>
-      </w:r>
-      <w:proofErr w:type="spellEnd"/>
+        <w:t>Implementação das telas criadas no Figma em HTML, CSS e JavaScript</w:t>
+      </w:r>
       <w:r>
         <w:rPr>
           <w:rFonts w:ascii="Arial" w:hAnsi="Arial" w:cs="Arial"/>
@@ -5964,25 +6080,7 @@
           <w:sz w:val="24"/>
           <w:szCs w:val="24"/>
         </w:rPr>
-        <w:t>Adaptação do front-</w:t>
-      </w:r>
-      <w:proofErr w:type="spellStart"/>
-      <w:r>
-        <w:rPr>
-          <w:rFonts w:ascii="Arial" w:hAnsi="Arial" w:cs="Arial"/>
-          <w:sz w:val="24"/>
-          <w:szCs w:val="24"/>
-        </w:rPr>
-        <w:t>end</w:t>
-      </w:r>
-      <w:proofErr w:type="spellEnd"/>
-      <w:r>
-        <w:rPr>
-          <w:rFonts w:ascii="Arial" w:hAnsi="Arial" w:cs="Arial"/>
-          <w:sz w:val="24"/>
-          <w:szCs w:val="24"/>
-        </w:rPr>
-        <w:t xml:space="preserve"> para dispositivos móveis e web, com foco em responsividade.</w:t>
+        <w:t>Adaptação do front-end para dispositivos móveis e web, com foco em responsividade.</w:t>
       </w:r>
     </w:p>
     <w:p>
@@ -6047,18 +6145,8 @@
           <w:sz w:val="24"/>
           <w:szCs w:val="24"/>
         </w:rPr>
-        <w:t xml:space="preserve"> (Semanas 9-10): Desenvolvimento Back-</w:t>
-      </w:r>
-      <w:proofErr w:type="spellStart"/>
-      <w:r>
-        <w:rPr>
-          <w:rFonts w:ascii="Arial" w:hAnsi="Arial" w:cs="Arial"/>
-          <w:sz w:val="24"/>
-          <w:szCs w:val="24"/>
-        </w:rPr>
-        <w:t>End</w:t>
-      </w:r>
-      <w:proofErr w:type="spellEnd"/>
+        <w:t xml:space="preserve"> (Semanas 9-10): Desenvolvimento Back-End</w:t>
+      </w:r>
     </w:p>
     <w:p>
       <w:pPr>
@@ -6229,25 +6317,7 @@
           <w:sz w:val="24"/>
           <w:szCs w:val="24"/>
         </w:rPr>
-        <w:t xml:space="preserve">Integração do </w:t>
-      </w:r>
-      <w:proofErr w:type="spellStart"/>
-      <w:r>
-        <w:rPr>
-          <w:rFonts w:ascii="Arial" w:hAnsi="Arial" w:cs="Arial"/>
-          <w:sz w:val="24"/>
-          <w:szCs w:val="24"/>
-        </w:rPr>
-        <w:t>back-end</w:t>
-      </w:r>
-      <w:proofErr w:type="spellEnd"/>
-      <w:r>
-        <w:rPr>
-          <w:rFonts w:ascii="Arial" w:hAnsi="Arial" w:cs="Arial"/>
-          <w:sz w:val="24"/>
-          <w:szCs w:val="24"/>
-        </w:rPr>
-        <w:t xml:space="preserve"> com o front-end.</w:t>
+        <w:t>Integração do back-end com o front-end.</w:t>
       </w:r>
     </w:p>
     <w:p>
@@ -6549,7 +6619,7 @@
         </w:numPr>
         <w:jc w:val="both"/>
       </w:pPr>
-      <w:bookmarkStart w:id="14" w:name="_Toc177939251"/>
+      <w:bookmarkStart w:id="14" w:name="_Toc178014601"/>
       <w:r>
         <w:t>Ferramenta de suporte</w:t>
       </w:r>
@@ -6583,31 +6653,15 @@
           <w:sz w:val="24"/>
           <w:szCs w:val="24"/>
         </w:rPr>
-        <w:t>O GitHub será utilizado como o repositório oficial do projeto, armazenando todo o código-fonte e documentações. Cada sprint terá s</w:t>
-      </w:r>
-      <w:r>
-        <w:rPr>
-          <w:rFonts w:ascii="Arial" w:hAnsi="Arial" w:cs="Arial"/>
-          <w:sz w:val="24"/>
-          <w:szCs w:val="24"/>
-        </w:rPr>
-        <w:t>eu</w:t>
-      </w:r>
-      <w:r>
-        <w:rPr>
-          <w:rFonts w:ascii="Arial" w:hAnsi="Arial" w:cs="Arial"/>
-          <w:sz w:val="24"/>
-          <w:szCs w:val="24"/>
-        </w:rPr>
-        <w:t xml:space="preserve"> própri</w:t>
-      </w:r>
-      <w:r>
-        <w:rPr>
-          <w:rFonts w:ascii="Arial" w:hAnsi="Arial" w:cs="Arial"/>
-          <w:sz w:val="24"/>
-          <w:szCs w:val="24"/>
-        </w:rPr>
-        <w:t>o</w:t>
+        <w:t xml:space="preserve">O GitHub </w:t>
+      </w:r>
+      <w:r>
+        <w:rPr>
+          <w:rFonts w:ascii="Arial" w:hAnsi="Arial" w:cs="Arial"/>
+          <w:sz w:val="24"/>
+          <w:szCs w:val="24"/>
+        </w:rPr>
+        <w:t>https://github.com/ViniciusMarinheiro/G_42_PI</w:t>
       </w:r>
       <w:r>
         <w:rPr>
@@ -6617,7 +6671,22 @@
         </w:rPr>
         <w:t xml:space="preserve"> </w:t>
       </w:r>
-      <w:proofErr w:type="spellStart"/>
+      <w:r>
+        <w:rPr>
+          <w:rFonts w:ascii="Arial" w:hAnsi="Arial" w:cs="Arial"/>
+          <w:sz w:val="24"/>
+          <w:szCs w:val="24"/>
+        </w:rPr>
+        <w:t xml:space="preserve">será utilizado como o repositório oficial do projeto, armazenando todo o código-fonte e documentações. </w:t>
+      </w:r>
+      <w:r>
+        <w:rPr>
+          <w:rFonts w:ascii="Arial" w:hAnsi="Arial" w:cs="Arial"/>
+          <w:sz w:val="24"/>
+          <w:szCs w:val="24"/>
+        </w:rPr>
+        <w:t xml:space="preserve">As sprints iniciais foram desenvolvidas no </w:t>
+      </w:r>
       <w:r>
         <w:rPr>
           <w:rFonts w:ascii="Arial" w:hAnsi="Arial" w:cs="Arial"/>
@@ -6626,16 +6695,39 @@
           <w:sz w:val="24"/>
           <w:szCs w:val="24"/>
         </w:rPr>
-        <w:t>branch</w:t>
-      </w:r>
-      <w:proofErr w:type="spellEnd"/>
-      <w:r>
-        <w:rPr>
-          <w:rFonts w:ascii="Arial" w:hAnsi="Arial" w:cs="Arial"/>
-          <w:sz w:val="24"/>
-          <w:szCs w:val="24"/>
-        </w:rPr>
-        <w:t xml:space="preserve"> no repositório, onde as funcionalidades serão desenvolvidas e revisadas antes de serem integradas n</w:t>
+        <w:t>branch master</w:t>
+      </w:r>
+      <w:r>
+        <w:rPr>
+          <w:rFonts w:ascii="Arial" w:hAnsi="Arial" w:cs="Arial"/>
+          <w:sz w:val="24"/>
+          <w:szCs w:val="24"/>
+        </w:rPr>
+        <w:t xml:space="preserve"> e as demais terão cada uma </w:t>
+      </w:r>
+      <w:r>
+        <w:rPr>
+          <w:rFonts w:ascii="Arial" w:hAnsi="Arial" w:cs="Arial"/>
+          <w:sz w:val="24"/>
+          <w:szCs w:val="24"/>
+        </w:rPr>
+        <w:t>s</w:t>
+      </w:r>
+      <w:r>
+        <w:rPr>
+          <w:rFonts w:ascii="Arial" w:hAnsi="Arial" w:cs="Arial"/>
+          <w:sz w:val="24"/>
+          <w:szCs w:val="24"/>
+        </w:rPr>
+        <w:t>eu</w:t>
+      </w:r>
+      <w:r>
+        <w:rPr>
+          <w:rFonts w:ascii="Arial" w:hAnsi="Arial" w:cs="Arial"/>
+          <w:sz w:val="24"/>
+          <w:szCs w:val="24"/>
+        </w:rPr>
+        <w:t xml:space="preserve"> própri</w:t>
       </w:r>
       <w:r>
         <w:rPr>
@@ -6653,7 +6745,6 @@
         </w:rPr>
         <w:t xml:space="preserve"> </w:t>
       </w:r>
-      <w:proofErr w:type="spellStart"/>
       <w:r>
         <w:rPr>
           <w:rFonts w:ascii="Arial" w:hAnsi="Arial" w:cs="Arial"/>
@@ -6664,7 +6755,40 @@
         </w:rPr>
         <w:t>branch</w:t>
       </w:r>
-      <w:proofErr w:type="spellEnd"/>
+      <w:r>
+        <w:rPr>
+          <w:rFonts w:ascii="Arial" w:hAnsi="Arial" w:cs="Arial"/>
+          <w:sz w:val="24"/>
+          <w:szCs w:val="24"/>
+        </w:rPr>
+        <w:t xml:space="preserve"> no repositório, onde as funcionalidades serão desenvolvidas e revisadas antes de serem integradas n</w:t>
+      </w:r>
+      <w:r>
+        <w:rPr>
+          <w:rFonts w:ascii="Arial" w:hAnsi="Arial" w:cs="Arial"/>
+          <w:sz w:val="24"/>
+          <w:szCs w:val="24"/>
+        </w:rPr>
+        <w:t>o</w:t>
+      </w:r>
+      <w:r>
+        <w:rPr>
+          <w:rFonts w:ascii="Arial" w:hAnsi="Arial" w:cs="Arial"/>
+          <w:sz w:val="24"/>
+          <w:szCs w:val="24"/>
+        </w:rPr>
+        <w:t xml:space="preserve"> </w:t>
+      </w:r>
+      <w:r>
+        <w:rPr>
+          <w:rFonts w:ascii="Arial" w:hAnsi="Arial" w:cs="Arial"/>
+          <w:i/>
+          <w:iCs/>
+          <w:sz w:val="24"/>
+          <w:szCs w:val="24"/>
+        </w:rPr>
+        <w:t>branch</w:t>
+      </w:r>
       <w:r>
         <w:rPr>
           <w:rFonts w:ascii="Arial" w:hAnsi="Arial" w:cs="Arial"/>
@@ -6685,10 +6809,80 @@
         </w:rPr>
       </w:pPr>
     </w:p>
-    <w:bookmarkEnd w:id="11"/>
-    <w:p>
-      <w:pPr>
-        <w:spacing w:after="0" w:line="240" w:lineRule="auto"/>
+    <w:p>
+      <w:pPr>
+        <w:pStyle w:val="Ttulo2"/>
+        <w:numPr>
+          <w:ilvl w:val="2"/>
+          <w:numId w:val="59"/>
+        </w:numPr>
+        <w:jc w:val="both"/>
+      </w:pPr>
+      <w:bookmarkStart w:id="15" w:name="_Toc178014602"/>
+      <w:r>
+        <w:t>Gerenciamento do Projeto</w:t>
+      </w:r>
+      <w:bookmarkEnd w:id="15"/>
+    </w:p>
+    <w:p>
+      <w:pPr>
+        <w:spacing w:after="0" w:line="360" w:lineRule="auto"/>
+      </w:pPr>
+    </w:p>
+    <w:p>
+      <w:pPr>
+        <w:spacing w:after="0" w:line="360" w:lineRule="auto"/>
+        <w:jc w:val="both"/>
+        <w:rPr>
+          <w:rFonts w:ascii="Arial" w:hAnsi="Arial" w:cs="Arial"/>
+          <w:sz w:val="24"/>
+          <w:szCs w:val="24"/>
+        </w:rPr>
+      </w:pPr>
+      <w:r>
+        <w:rPr>
+          <w:rFonts w:ascii="Arial" w:hAnsi="Arial" w:cs="Arial"/>
+          <w:sz w:val="24"/>
+          <w:szCs w:val="24"/>
+        </w:rPr>
+        <w:t>Durante o desenvolvimento, serão realizadas as seguintes gestões</w:t>
+      </w:r>
+      <w:r>
+        <w:rPr>
+          <w:rFonts w:ascii="Arial" w:hAnsi="Arial" w:cs="Arial"/>
+          <w:sz w:val="24"/>
+          <w:szCs w:val="24"/>
+        </w:rPr>
+        <w:t>:</w:t>
+      </w:r>
+    </w:p>
+    <w:p>
+      <w:pPr>
+        <w:spacing w:after="0" w:line="360" w:lineRule="auto"/>
+        <w:jc w:val="both"/>
+        <w:rPr>
+          <w:rFonts w:ascii="Arial" w:hAnsi="Arial" w:cs="Arial"/>
+          <w:sz w:val="24"/>
+          <w:szCs w:val="24"/>
+        </w:rPr>
+      </w:pPr>
+    </w:p>
+    <w:p>
+      <w:pPr>
+        <w:pStyle w:val="PargrafodaLista"/>
+        <w:numPr>
+          <w:ilvl w:val="0"/>
+          <w:numId w:val="92"/>
+        </w:numPr>
+        <w:spacing w:after="0" w:line="360" w:lineRule="auto"/>
+        <w:jc w:val="both"/>
+        <w:rPr>
+          <w:rFonts w:ascii="Arial" w:hAnsi="Arial" w:cs="Arial"/>
+          <w:sz w:val="24"/>
+          <w:szCs w:val="24"/>
+        </w:rPr>
+      </w:pPr>
+      <w:r>
         <w:rPr>
           <w:rFonts w:ascii="Arial" w:hAnsi="Arial" w:cs="Arial"/>
           <w:b/>
@@ -6696,6 +6890,95 @@
           <w:sz w:val="24"/>
           <w:szCs w:val="24"/>
         </w:rPr>
+        <w:t>Gerenciamento do escopo</w:t>
+      </w:r>
+      <w:r>
+        <w:rPr>
+          <w:rFonts w:ascii="Arial" w:hAnsi="Arial" w:cs="Arial"/>
+          <w:sz w:val="24"/>
+          <w:szCs w:val="24"/>
+        </w:rPr>
+        <w:t xml:space="preserve">: </w:t>
+      </w:r>
+      <w:r>
+        <w:rPr>
+          <w:rFonts w:ascii="Arial" w:hAnsi="Arial" w:cs="Arial"/>
+          <w:sz w:val="24"/>
+          <w:szCs w:val="24"/>
+        </w:rPr>
+        <w:t xml:space="preserve">O escopo do </w:t>
+      </w:r>
+      <w:r>
+        <w:rPr>
+          <w:rFonts w:ascii="Arial" w:hAnsi="Arial" w:cs="Arial"/>
+          <w:sz w:val="24"/>
+          <w:szCs w:val="24"/>
+        </w:rPr>
+        <w:t xml:space="preserve">produto e do </w:t>
+      </w:r>
+      <w:r>
+        <w:rPr>
+          <w:rFonts w:ascii="Arial" w:hAnsi="Arial" w:cs="Arial"/>
+          <w:sz w:val="24"/>
+          <w:szCs w:val="24"/>
+        </w:rPr>
+        <w:t>projeto ser</w:t>
+      </w:r>
+      <w:r>
+        <w:rPr>
+          <w:rFonts w:ascii="Arial" w:hAnsi="Arial" w:cs="Arial"/>
+          <w:sz w:val="24"/>
+          <w:szCs w:val="24"/>
+        </w:rPr>
+        <w:t>ão</w:t>
+      </w:r>
+      <w:r>
+        <w:rPr>
+          <w:rFonts w:ascii="Arial" w:hAnsi="Arial" w:cs="Arial"/>
+          <w:sz w:val="24"/>
+          <w:szCs w:val="24"/>
+        </w:rPr>
+        <w:t xml:space="preserve"> acompanhado</w:t>
+      </w:r>
+      <w:r>
+        <w:rPr>
+          <w:rFonts w:ascii="Arial" w:hAnsi="Arial" w:cs="Arial"/>
+          <w:sz w:val="24"/>
+          <w:szCs w:val="24"/>
+        </w:rPr>
+        <w:t>s</w:t>
+      </w:r>
+      <w:r>
+        <w:rPr>
+          <w:rFonts w:ascii="Arial" w:hAnsi="Arial" w:cs="Arial"/>
+          <w:sz w:val="24"/>
+          <w:szCs w:val="24"/>
+        </w:rPr>
+        <w:t xml:space="preserve"> durante as sprints.</w:t>
+      </w:r>
+      <w:r>
+        <w:rPr>
+          <w:rFonts w:ascii="Arial" w:hAnsi="Arial" w:cs="Arial"/>
+          <w:sz w:val="24"/>
+          <w:szCs w:val="24"/>
+        </w:rPr>
+        <w:t xml:space="preserve"> O versionamento será registrado no GIthub.</w:t>
+      </w:r>
+    </w:p>
+    <w:p>
+      <w:pPr>
+        <w:pStyle w:val="PargrafodaLista"/>
+        <w:numPr>
+          <w:ilvl w:val="0"/>
+          <w:numId w:val="92"/>
+        </w:numPr>
+        <w:spacing w:after="0" w:line="360" w:lineRule="auto"/>
+        <w:jc w:val="both"/>
+        <w:rPr>
+          <w:rFonts w:ascii="Arial" w:hAnsi="Arial" w:cs="Arial"/>
+          <w:sz w:val="24"/>
+          <w:szCs w:val="24"/>
+        </w:rPr>
       </w:pPr>
       <w:r>
         <w:rPr>
@@ -6705,6 +6988,348 @@
           <w:sz w:val="24"/>
           <w:szCs w:val="24"/>
         </w:rPr>
+        <w:t>Gerenciamento do cronograma</w:t>
+      </w:r>
+      <w:r>
+        <w:rPr>
+          <w:rFonts w:ascii="Arial" w:hAnsi="Arial" w:cs="Arial"/>
+          <w:sz w:val="24"/>
+          <w:szCs w:val="24"/>
+        </w:rPr>
+        <w:t>: será realizado através dos acompanhamentos das sprints.</w:t>
+      </w:r>
+    </w:p>
+    <w:p>
+      <w:pPr>
+        <w:pStyle w:val="PargrafodaLista"/>
+        <w:numPr>
+          <w:ilvl w:val="0"/>
+          <w:numId w:val="92"/>
+        </w:numPr>
+        <w:spacing w:after="0" w:line="360" w:lineRule="auto"/>
+        <w:jc w:val="both"/>
+        <w:rPr>
+          <w:rFonts w:ascii="Arial" w:hAnsi="Arial" w:cs="Arial"/>
+          <w:sz w:val="24"/>
+          <w:szCs w:val="24"/>
+        </w:rPr>
+      </w:pPr>
+      <w:r>
+        <w:rPr>
+          <w:rFonts w:ascii="Arial" w:hAnsi="Arial" w:cs="Arial"/>
+          <w:b/>
+          <w:bCs/>
+          <w:sz w:val="24"/>
+          <w:szCs w:val="24"/>
+        </w:rPr>
+        <w:t>Gerenciamento da qualidade</w:t>
+      </w:r>
+      <w:r>
+        <w:rPr>
+          <w:rFonts w:ascii="Arial" w:hAnsi="Arial" w:cs="Arial"/>
+          <w:sz w:val="24"/>
+          <w:szCs w:val="24"/>
+        </w:rPr>
+        <w:t>: será avaliada durante as sprints segundo critérios da própria equipe de trabalho, dado que a equipe também desempenha o papel de Patrocinador e Cliente (juntamente com o corpo docente da disciplina, que fará a avaliação final).</w:t>
+      </w:r>
+    </w:p>
+    <w:p>
+      <w:pPr>
+        <w:pStyle w:val="PargrafodaLista"/>
+        <w:numPr>
+          <w:ilvl w:val="0"/>
+          <w:numId w:val="92"/>
+        </w:numPr>
+        <w:spacing w:after="0" w:line="360" w:lineRule="auto"/>
+        <w:jc w:val="both"/>
+        <w:rPr>
+          <w:rFonts w:ascii="Arial" w:hAnsi="Arial" w:cs="Arial"/>
+          <w:sz w:val="24"/>
+          <w:szCs w:val="24"/>
+        </w:rPr>
+      </w:pPr>
+      <w:r>
+        <w:rPr>
+          <w:rFonts w:ascii="Arial" w:hAnsi="Arial" w:cs="Arial"/>
+          <w:b/>
+          <w:bCs/>
+          <w:sz w:val="24"/>
+          <w:szCs w:val="24"/>
+        </w:rPr>
+        <w:t>Gerenciamento de recursos humanos</w:t>
+      </w:r>
+      <w:r>
+        <w:rPr>
+          <w:rFonts w:ascii="Arial" w:hAnsi="Arial" w:cs="Arial"/>
+          <w:sz w:val="24"/>
+          <w:szCs w:val="24"/>
+        </w:rPr>
+        <w:t>: a disponibilidade dos integrantes do grupo de trabalho será monitorada ao logo de cada sprint através de discussões no WhatsApp. Não haverá time-sheet nem controles de tempo trabalhado.</w:t>
+      </w:r>
+    </w:p>
+    <w:p>
+      <w:pPr>
+        <w:pStyle w:val="PargrafodaLista"/>
+        <w:numPr>
+          <w:ilvl w:val="0"/>
+          <w:numId w:val="92"/>
+        </w:numPr>
+        <w:spacing w:after="0" w:line="360" w:lineRule="auto"/>
+        <w:jc w:val="both"/>
+        <w:rPr>
+          <w:rFonts w:ascii="Arial" w:hAnsi="Arial" w:cs="Arial"/>
+          <w:sz w:val="24"/>
+          <w:szCs w:val="24"/>
+        </w:rPr>
+      </w:pPr>
+      <w:r>
+        <w:rPr>
+          <w:rFonts w:ascii="Arial" w:hAnsi="Arial" w:cs="Arial"/>
+          <w:b/>
+          <w:bCs/>
+          <w:sz w:val="24"/>
+          <w:szCs w:val="24"/>
+        </w:rPr>
+        <w:t>Gerenciamento de riscos</w:t>
+      </w:r>
+      <w:r>
+        <w:rPr>
+          <w:rFonts w:ascii="Arial" w:hAnsi="Arial" w:cs="Arial"/>
+          <w:sz w:val="24"/>
+          <w:szCs w:val="24"/>
+        </w:rPr>
+        <w:t>: os riscos serão mapeados no inicio da sprint 3, assim como as ações de resposta aos eventos mapeados.</w:t>
+      </w:r>
+    </w:p>
+    <w:p>
+      <w:pPr>
+        <w:pStyle w:val="PargrafodaLista"/>
+        <w:numPr>
+          <w:ilvl w:val="0"/>
+          <w:numId w:val="92"/>
+        </w:numPr>
+        <w:spacing w:after="0" w:line="360" w:lineRule="auto"/>
+        <w:jc w:val="both"/>
+        <w:rPr>
+          <w:rFonts w:ascii="Arial" w:hAnsi="Arial" w:cs="Arial"/>
+          <w:sz w:val="24"/>
+          <w:szCs w:val="24"/>
+        </w:rPr>
+        <w:sectPr>
+          <w:headerReference w:type="default" r:id="rId15"/>
+          <w:pgSz w:w="11906" w:h="16838" w:code="9"/>
+          <w:pgMar w:top="1701" w:right="1134" w:bottom="1134" w:left="1701" w:header="709" w:footer="709" w:gutter="0"/>
+          <w:pgNumType w:start="4"/>
+          <w:cols w:space="708"/>
+          <w:docGrid w:linePitch="360"/>
+        </w:sectPr>
+      </w:pPr>
+      <w:r>
+        <w:rPr>
+          <w:rFonts w:ascii="Arial" w:hAnsi="Arial" w:cs="Arial"/>
+          <w:b/>
+          <w:bCs/>
+          <w:sz w:val="24"/>
+          <w:szCs w:val="24"/>
+        </w:rPr>
+        <w:t>Gerenciamento de custos, comunicações, aquisições e partes interessadas</w:t>
+      </w:r>
+      <w:r>
+        <w:rPr>
+          <w:rFonts w:ascii="Arial" w:hAnsi="Arial" w:cs="Arial"/>
+          <w:sz w:val="24"/>
+          <w:szCs w:val="24"/>
+        </w:rPr>
+        <w:t>: não há previsão destas gestões em função de tratar-se de um projeto acadêmico, sem previsão de despesas ou aquisições e sem a existência de partes interessadas fora do grupo de trabalho.</w:t>
+      </w:r>
+    </w:p>
+    <w:p>
+      <w:pPr>
+        <w:spacing w:after="0" w:line="360" w:lineRule="auto"/>
+        <w:jc w:val="both"/>
+        <w:rPr>
+          <w:rFonts w:ascii="Arial" w:hAnsi="Arial" w:cs="Arial"/>
+          <w:sz w:val="24"/>
+          <w:szCs w:val="24"/>
+        </w:rPr>
+      </w:pPr>
+    </w:p>
+    <w:p>
+      <w:pPr>
+        <w:pStyle w:val="Ttulo1"/>
+        <w:numPr>
+          <w:ilvl w:val="0"/>
+          <w:numId w:val="59"/>
+        </w:numPr>
+        <w:jc w:val="both"/>
+        <w:rPr>
+          <w:caps/>
+        </w:rPr>
+      </w:pPr>
+      <w:bookmarkStart w:id="16" w:name="_Toc178014603"/>
+      <w:r>
+        <w:rPr>
+          <w:caps/>
+        </w:rPr>
+        <w:t>Protótipo das telas do software</w:t>
+      </w:r>
+      <w:bookmarkEnd w:id="16"/>
+    </w:p>
+    <w:p>
+      <w:pPr>
+        <w:spacing w:after="0" w:line="360" w:lineRule="auto"/>
+        <w:jc w:val="both"/>
+        <w:rPr>
+          <w:rFonts w:ascii="Arial" w:hAnsi="Arial" w:cs="Arial"/>
+          <w:sz w:val="24"/>
+          <w:szCs w:val="24"/>
+        </w:rPr>
+      </w:pPr>
+    </w:p>
+    <w:bookmarkEnd w:id="11"/>
+    <w:p>
+      <w:pPr>
+        <w:spacing w:after="0" w:line="240" w:lineRule="auto"/>
+        <w:rPr>
+          <w:rFonts w:ascii="Arial" w:hAnsi="Arial" w:cs="Arial"/>
+          <w:b/>
+          <w:bCs/>
+          <w:sz w:val="24"/>
+          <w:szCs w:val="24"/>
+        </w:rPr>
+      </w:pPr>
+    </w:p>
+    <w:p>
+      <w:pPr>
+        <w:spacing w:after="0" w:line="240" w:lineRule="auto"/>
+        <w:rPr>
+          <w:rFonts w:ascii="Arial" w:hAnsi="Arial" w:cs="Arial"/>
+          <w:sz w:val="24"/>
+          <w:szCs w:val="24"/>
+        </w:rPr>
+      </w:pPr>
+      <w:r>
+        <w:rPr>
+          <w:rFonts w:ascii="Arial" w:hAnsi="Arial" w:cs="Arial"/>
+          <w:sz w:val="24"/>
+          <w:szCs w:val="24"/>
+        </w:rPr>
+        <w:drawing>
+          <wp:anchor distT="0" distB="0" distL="114300" distR="114300" simplePos="0" relativeHeight="251658240" behindDoc="0" locked="0" layoutInCell="1" allowOverlap="1" wp14:anchorId="4F7686B3" wp14:editId="4F27AD13">
+            <wp:simplePos x="0" y="0"/>
+            <wp:positionH relativeFrom="column">
+              <wp:posOffset>125620</wp:posOffset>
+            </wp:positionH>
+            <wp:positionV relativeFrom="paragraph">
+              <wp:posOffset>317887</wp:posOffset>
+            </wp:positionV>
+            <wp:extent cx="8549640" cy="3560445"/>
+            <wp:effectExtent l="0" t="0" r="0" b="0"/>
+            <wp:wrapSquare wrapText="bothSides"/>
+            <wp:docPr id="2001947840" name="Imagem 1"/>
+            <wp:cNvGraphicFramePr>
+              <a:graphicFrameLocks xmlns:a="http://schemas.openxmlformats.org/drawingml/2006/main" noChangeAspect="1"/>
+            </wp:cNvGraphicFramePr>
+            <a:graphic xmlns:a="http://schemas.openxmlformats.org/drawingml/2006/main">
+              <a:graphicData uri="http://schemas.openxmlformats.org/drawingml/2006/picture">
+                <pic:pic xmlns:pic="http://schemas.openxmlformats.org/drawingml/2006/picture">
+                  <pic:nvPicPr>
+                    <pic:cNvPr id="2001947840" name=""/>
+                    <pic:cNvPicPr/>
+                  </pic:nvPicPr>
+                  <pic:blipFill>
+                    <a:blip r:embed="rId16" cstate="print">
+                      <a:extLst>
+                        <a:ext uri="{28A0092B-C50C-407E-A947-70E740481C1C}">
+                          <a14:useLocalDpi xmlns:a14="http://schemas.microsoft.com/office/drawing/2010/main" val="0"/>
+                        </a:ext>
+                      </a:extLst>
+                    </a:blip>
+                    <a:stretch>
+                      <a:fillRect/>
+                    </a:stretch>
+                  </pic:blipFill>
+                  <pic:spPr>
+                    <a:xfrm>
+                      <a:off x="0" y="0"/>
+                      <a:ext cx="8549640" cy="3560445"/>
+                    </a:xfrm>
+                    <a:prstGeom prst="rect">
+                      <a:avLst/>
+                    </a:prstGeom>
+                  </pic:spPr>
+                </pic:pic>
+              </a:graphicData>
+            </a:graphic>
+            <wp14:sizeRelH relativeFrom="page">
+              <wp14:pctWidth>0</wp14:pctWidth>
+            </wp14:sizeRelH>
+            <wp14:sizeRelV relativeFrom="page">
+              <wp14:pctHeight>0</wp14:pctHeight>
+            </wp14:sizeRelV>
+          </wp:anchor>
+        </w:drawing>
+      </w:r>
+      <w:r>
+        <w:rPr>
+          <w:rFonts w:ascii="Arial" w:hAnsi="Arial" w:cs="Arial"/>
+          <w:sz w:val="24"/>
+          <w:szCs w:val="24"/>
+        </w:rPr>
+        <w:t xml:space="preserve">    </w:t>
+      </w:r>
+      <w:r>
+        <w:rPr>
+          <w:rFonts w:ascii="Arial" w:hAnsi="Arial" w:cs="Arial"/>
+          <w:sz w:val="24"/>
+          <w:szCs w:val="24"/>
+        </w:rPr>
+        <w:t>Figura 1 – Protótipo das telas do software</w:t>
+      </w:r>
+    </w:p>
+    <w:p>
+      <w:pPr>
+        <w:spacing w:after="0" w:line="240" w:lineRule="auto"/>
+        <w:rPr>
+          <w:rFonts w:ascii="Arial" w:hAnsi="Arial" w:cs="Arial"/>
+          <w:b/>
+          <w:bCs/>
+          <w:sz w:val="24"/>
+          <w:szCs w:val="24"/>
+        </w:rPr>
+      </w:pPr>
+    </w:p>
+    <w:p>
+      <w:pPr>
+        <w:spacing w:after="0" w:line="240" w:lineRule="auto"/>
+        <w:rPr>
+          <w:rFonts w:ascii="Arial" w:hAnsi="Arial" w:cs="Arial"/>
+          <w:b/>
+          <w:bCs/>
+          <w:sz w:val="24"/>
+          <w:szCs w:val="24"/>
+        </w:rPr>
+      </w:pPr>
+    </w:p>
+    <w:p>
+      <w:pPr>
+        <w:spacing w:after="0" w:line="240" w:lineRule="auto"/>
+        <w:rPr>
+          <w:rFonts w:ascii="Arial" w:hAnsi="Arial" w:cs="Arial"/>
+          <w:b/>
+          <w:bCs/>
+          <w:sz w:val="24"/>
+          <w:szCs w:val="24"/>
+        </w:rPr>
+      </w:pPr>
+      <w:r>
+        <w:rPr>
+          <w:rFonts w:ascii="Arial" w:hAnsi="Arial" w:cs="Arial"/>
+          <w:b/>
+          <w:bCs/>
+          <w:sz w:val="24"/>
+          <w:szCs w:val="24"/>
+        </w:rPr>
         <w:br w:type="page"/>
       </w:r>
     </w:p>
@@ -6713,11 +7338,138 @@
         <w:pStyle w:val="Ttulo1"/>
         <w:spacing w:line="240" w:lineRule="auto"/>
       </w:pPr>
-      <w:bookmarkStart w:id="15" w:name="_Toc177939252"/>
+    </w:p>
+    <w:p>
+      <w:pPr>
+        <w:spacing w:after="0" w:line="240" w:lineRule="auto"/>
+        <w:rPr>
+          <w:rFonts w:ascii="Arial" w:hAnsi="Arial" w:cs="Arial"/>
+          <w:sz w:val="24"/>
+          <w:szCs w:val="24"/>
+        </w:rPr>
+      </w:pPr>
+      <w:r>
+        <w:rPr>
+          <w:rFonts w:ascii="Arial" w:hAnsi="Arial" w:cs="Arial"/>
+          <w:b/>
+          <w:bCs/>
+          <w:sz w:val="24"/>
+          <w:szCs w:val="24"/>
+        </w:rPr>
+        <w:drawing>
+          <wp:anchor distT="0" distB="0" distL="114300" distR="114300" simplePos="0" relativeHeight="251659264" behindDoc="0" locked="0" layoutInCell="1" allowOverlap="1" wp14:anchorId="36F2AB8A" wp14:editId="3F237AB8">
+            <wp:simplePos x="0" y="0"/>
+            <wp:positionH relativeFrom="column">
+              <wp:posOffset>-83185</wp:posOffset>
+            </wp:positionH>
+            <wp:positionV relativeFrom="paragraph">
+              <wp:posOffset>323396</wp:posOffset>
+            </wp:positionV>
+            <wp:extent cx="8891905" cy="3723640"/>
+            <wp:effectExtent l="0" t="0" r="0" b="0"/>
+            <wp:wrapSquare wrapText="bothSides"/>
+            <wp:docPr id="1538076368" name="Imagem 1"/>
+            <wp:cNvGraphicFramePr>
+              <a:graphicFrameLocks xmlns:a="http://schemas.openxmlformats.org/drawingml/2006/main" noChangeAspect="1"/>
+            </wp:cNvGraphicFramePr>
+            <a:graphic xmlns:a="http://schemas.openxmlformats.org/drawingml/2006/main">
+              <a:graphicData uri="http://schemas.openxmlformats.org/drawingml/2006/picture">
+                <pic:pic xmlns:pic="http://schemas.openxmlformats.org/drawingml/2006/picture">
+                  <pic:nvPicPr>
+                    <pic:cNvPr id="1538076368" name=""/>
+                    <pic:cNvPicPr/>
+                  </pic:nvPicPr>
+                  <pic:blipFill>
+                    <a:blip r:embed="rId17" cstate="print">
+                      <a:extLst>
+                        <a:ext uri="{28A0092B-C50C-407E-A947-70E740481C1C}">
+                          <a14:useLocalDpi xmlns:a14="http://schemas.microsoft.com/office/drawing/2010/main" val="0"/>
+                        </a:ext>
+                      </a:extLst>
+                    </a:blip>
+                    <a:stretch>
+                      <a:fillRect/>
+                    </a:stretch>
+                  </pic:blipFill>
+                  <pic:spPr>
+                    <a:xfrm>
+                      <a:off x="0" y="0"/>
+                      <a:ext cx="8891905" cy="3723640"/>
+                    </a:xfrm>
+                    <a:prstGeom prst="rect">
+                      <a:avLst/>
+                    </a:prstGeom>
+                  </pic:spPr>
+                </pic:pic>
+              </a:graphicData>
+            </a:graphic>
+            <wp14:sizeRelH relativeFrom="page">
+              <wp14:pctWidth>0</wp14:pctWidth>
+            </wp14:sizeRelH>
+            <wp14:sizeRelV relativeFrom="page">
+              <wp14:pctHeight>0</wp14:pctHeight>
+            </wp14:sizeRelV>
+          </wp:anchor>
+        </w:drawing>
+      </w:r>
+      <w:r>
+        <w:rPr>
+          <w:rFonts w:ascii="Arial" w:hAnsi="Arial" w:cs="Arial"/>
+          <w:sz w:val="24"/>
+          <w:szCs w:val="24"/>
+        </w:rPr>
+        <w:t xml:space="preserve">Figura </w:t>
+      </w:r>
+      <w:r>
+        <w:rPr>
+          <w:rFonts w:ascii="Arial" w:hAnsi="Arial" w:cs="Arial"/>
+          <w:sz w:val="24"/>
+          <w:szCs w:val="24"/>
+        </w:rPr>
+        <w:t>2</w:t>
+      </w:r>
+      <w:r>
+        <w:rPr>
+          <w:rFonts w:ascii="Arial" w:hAnsi="Arial" w:cs="Arial"/>
+          <w:sz w:val="24"/>
+          <w:szCs w:val="24"/>
+        </w:rPr>
+        <w:t xml:space="preserve"> – Protótipo das telas do software</w:t>
+      </w:r>
+      <w:r>
+        <w:rPr>
+          <w:rFonts w:ascii="Arial" w:hAnsi="Arial" w:cs="Arial"/>
+          <w:sz w:val="24"/>
+          <w:szCs w:val="24"/>
+        </w:rPr>
+        <w:t xml:space="preserve"> (continuação)</w:t>
+      </w:r>
+    </w:p>
+    <w:p/>
+    <w:p/>
+    <w:p/>
+    <w:p/>
+    <w:p>
+      <w:pPr>
+        <w:sectPr>
+          <w:headerReference w:type="default" r:id="rId18"/>
+          <w:pgSz w:w="16838" w:h="11906" w:orient="landscape" w:code="9"/>
+          <w:pgMar w:top="1134" w:right="1134" w:bottom="1701" w:left="1701" w:header="709" w:footer="709" w:gutter="0"/>
+          <w:cols w:space="708"/>
+          <w:docGrid w:linePitch="360"/>
+        </w:sectPr>
+      </w:pPr>
+    </w:p>
+    <w:p>
+      <w:pPr>
+        <w:pStyle w:val="Ttulo1"/>
+        <w:spacing w:line="240" w:lineRule="auto"/>
+      </w:pPr>
+      <w:bookmarkStart w:id="17" w:name="_Toc178014604"/>
       <w:r>
         <w:t>Referências</w:t>
       </w:r>
-      <w:bookmarkEnd w:id="15"/>
+      <w:bookmarkEnd w:id="17"/>
     </w:p>
     <w:p>
       <w:pPr>
@@ -6975,25 +7727,7 @@
           <w:sz w:val="24"/>
           <w:szCs w:val="24"/>
         </w:rPr>
-        <w:t>medida#:~:text=Para%20garantir%20acessibilidade%20e%20</w:t>
-      </w:r>
-      <w:proofErr w:type="gramStart"/>
-      <w:r>
-        <w:rPr>
-          <w:rFonts w:ascii="Arial" w:hAnsi="Arial" w:cs="Arial"/>
-          <w:sz w:val="24"/>
-          <w:szCs w:val="24"/>
-        </w:rPr>
-        <w:t>inclusão,pessoas</w:t>
-      </w:r>
-      <w:proofErr w:type="gramEnd"/>
-      <w:r>
-        <w:rPr>
-          <w:rFonts w:ascii="Arial" w:hAnsi="Arial" w:cs="Arial"/>
-          <w:sz w:val="24"/>
-          <w:szCs w:val="24"/>
-        </w:rPr>
-        <w:t>%20com%20deficiências%20físicas%20e</w:t>
+        <w:t>medida#:~:text=Para%20garantir%20acessibilidade%20e%20inclusão,pessoas%20com%20deficiências%20físicas%20e</w:t>
       </w:r>
       <w:r>
         <w:rPr>
@@ -7005,10 +7739,8 @@
       </w:r>
     </w:p>
     <w:sectPr>
-      <w:headerReference w:type="default" r:id="rId15"/>
       <w:pgSz w:w="11906" w:h="16838" w:code="9"/>
       <w:pgMar w:top="1701" w:right="1134" w:bottom="1134" w:left="1701" w:header="709" w:footer="709" w:gutter="0"/>
-      <w:pgNumType w:start="4"/>
       <w:cols w:space="708"/>
       <w:docGrid w:linePitch="360"/>
     </w:sectPr>
@@ -7386,6 +8118,78 @@
 </w:hdr>
 </file>
 
+<file path=word/header5.xml><?xml version="1.0" encoding="utf-8"?>
+<w:hdr xmlns:wpc="http://schemas.microsoft.com/office/word/2010/wordprocessingCanvas" xmlns:cx="http://schemas.microsoft.com/office/drawing/2014/chartex" xmlns:cx1="http://schemas.microsoft.com/office/drawing/2015/9/8/chartex" xmlns:cx2="http://schemas.microsoft.com/office/drawing/2015/10/21/chartex" xmlns:cx3="http://schemas.microsoft.com/office/drawing/2016/5/9/chartex" xmlns:cx4="http://schemas.microsoft.com/office/drawing/2016/5/10/chartex" xmlns:cx5="http://schemas.microsoft.com/office/drawing/2016/5/11/chartex" xmlns:cx6="http://schemas.microsoft.com/office/drawing/2016/5/12/chartex" xmlns:cx7="http://schemas.microsoft.com/office/drawing/2016/5/13/chartex" xmlns:cx8="http://schemas.microsoft.com/office/drawing/2016/5/14/chartex" xmlns:mc="http://schemas.openxmlformats.org/markup-compatibility/2006" xmlns:aink="http://schemas.microsoft.com/office/drawing/2016/ink" xmlns:am3d="http://schemas.microsoft.com/office/drawing/2017/model3d" xmlns:o="urn:schemas-microsoft-com:office:office" xmlns:oel="http://schemas.microsoft.com/office/2019/extlst" xmlns:r="http://schemas.openxmlformats.org/officeDocument/2006/relationships" xmlns:m="http://schemas.openxmlformats.org/officeDocument/2006/math" xmlns:v="urn:schemas-microsoft-com:vml" xmlns:wp14="http://schemas.microsoft.com/office/word/2010/wordprocessingDrawing" xmlns:wp="http://schemas.openxmlformats.org/drawingml/2006/wordprocessingDrawing" xmlns:w10="urn:schemas-microsoft-com:office:word" xmlns:w="http://schemas.openxmlformats.org/wordprocessingml/2006/main" xmlns:w14="http://schemas.microsoft.com/office/word/2010/wordml" xmlns:w15="http://schemas.microsoft.com/office/word/2012/wordml" xmlns:w16cex="http://schemas.microsoft.com/office/word/2018/wordml/cex" xmlns:w16cid="http://schemas.microsoft.com/office/word/2016/wordml/cid" xmlns:w16="http://schemas.microsoft.com/office/word/2018/wordml" xmlns:w16sdtdh="http://schemas.microsoft.com/office/word/2020/wordml/sdtdatahash" xmlns:w16se="http://schemas.microsoft.com/office/word/2015/wordml/symex" xmlns:wpg="http://schemas.microsoft.com/office/word/2010/wordprocessingGroup" xmlns:wpi="http://schemas.microsoft.com/office/word/2010/wordprocessingInk" xmlns:wne="http://schemas.microsoft.com/office/word/2006/wordml" xmlns:wps="http://schemas.microsoft.com/office/word/2010/wordprocessingShape" mc:Ignorable="w14 w15 w16se w16cid w16 w16cex w16sdtdh wp14">
+  <w:sdt>
+    <w:sdtPr>
+      <w:rPr>
+        <w:rStyle w:val="Nmerodepgina"/>
+      </w:rPr>
+      <w:id w:val="1049032764"/>
+      <w:docPartObj>
+        <w:docPartGallery w:val="Page Numbers (Top of Page)"/>
+        <w:docPartUnique/>
+      </w:docPartObj>
+    </w:sdtPr>
+    <w:sdtContent>
+      <w:p>
+        <w:pPr>
+          <w:pStyle w:val="Cabealho"/>
+          <w:framePr w:wrap="none" w:vAnchor="text" w:hAnchor="margin" w:xAlign="right" w:y="1"/>
+          <w:rPr>
+            <w:rStyle w:val="Nmerodepgina"/>
+          </w:rPr>
+        </w:pPr>
+        <w:r>
+          <w:rPr>
+            <w:rStyle w:val="Nmerodepgina"/>
+          </w:rPr>
+          <w:fldChar w:fldCharType="begin"/>
+        </w:r>
+        <w:r>
+          <w:rPr>
+            <w:rStyle w:val="Nmerodepgina"/>
+          </w:rPr>
+          <w:instrText xml:space="preserve"> PAGE </w:instrText>
+        </w:r>
+        <w:r>
+          <w:rPr>
+            <w:rStyle w:val="Nmerodepgina"/>
+          </w:rPr>
+          <w:fldChar w:fldCharType="separate"/>
+        </w:r>
+        <w:r>
+          <w:rPr>
+            <w:rStyle w:val="Nmerodepgina"/>
+            <w:noProof/>
+          </w:rPr>
+          <w:t>4</w:t>
+        </w:r>
+        <w:r>
+          <w:rPr>
+            <w:rStyle w:val="Nmerodepgina"/>
+          </w:rPr>
+          <w:fldChar w:fldCharType="end"/>
+        </w:r>
+      </w:p>
+    </w:sdtContent>
+  </w:sdt>
+  <w:p>
+    <w:pPr>
+      <w:pStyle w:val="Cabealho"/>
+      <w:spacing w:after="0" w:line="240" w:lineRule="auto"/>
+      <w:ind w:right="360"/>
+      <w:jc w:val="right"/>
+      <w:rPr>
+        <w:rFonts w:ascii="Times New Roman" w:hAnsi="Times New Roman"/>
+        <w:sz w:val="20"/>
+        <w:szCs w:val="20"/>
+      </w:rPr>
+    </w:pPr>
+  </w:p>
+</w:hdr>
+</file>
+
 <file path=word/numbering.xml><?xml version="1.0" encoding="utf-8"?>
 <w:numbering xmlns:wpc="http://schemas.microsoft.com/office/word/2010/wordprocessingCanvas" xmlns:cx="http://schemas.microsoft.com/office/drawing/2014/chartex" xmlns:cx1="http://schemas.microsoft.com/office/drawing/2015/9/8/chartex" xmlns:cx2="http://schemas.microsoft.com/office/drawing/2015/10/21/chartex" xmlns:cx3="http://schemas.microsoft.com/office/drawing/2016/5/9/chartex" xmlns:cx4="http://schemas.microsoft.com/office/drawing/2016/5/10/chartex" xmlns:cx5="http://schemas.microsoft.com/office/drawing/2016/5/11/chartex" xmlns:cx6="http://schemas.microsoft.com/office/drawing/2016/5/12/chartex" xmlns:cx7="http://schemas.microsoft.com/office/drawing/2016/5/13/chartex" xmlns:cx8="http://schemas.microsoft.com/office/drawing/2016/5/14/chartex" xmlns:mc="http://schemas.openxmlformats.org/markup-compatibility/2006" xmlns:aink="http://schemas.microsoft.com/office/drawing/2016/ink" xmlns:am3d="http://schemas.microsoft.com/office/drawing/2017/model3d" xmlns:o="urn:schemas-microsoft-com:office:office" xmlns:oel="http://schemas.microsoft.com/office/2019/extlst" xmlns:r="http://schemas.openxmlformats.org/officeDocument/2006/relationships" xmlns:m="http://schemas.openxmlformats.org/officeDocument/2006/math" xmlns:v="urn:schemas-microsoft-com:vml" xmlns:wp14="http://schemas.microsoft.com/office/word/2010/wordprocessingDrawing" xmlns:wp="http://schemas.openxmlformats.org/drawingml/2006/wordprocessingDrawing" xmlns:w10="urn:schemas-microsoft-com:office:word" xmlns:w="http://schemas.openxmlformats.org/wordprocessingml/2006/main" xmlns:w14="http://schemas.microsoft.com/office/word/2010/wordml" xmlns:w15="http://schemas.microsoft.com/office/word/2012/wordml" xmlns:w16cex="http://schemas.microsoft.com/office/word/2018/wordml/cex" xmlns:w16cid="http://schemas.microsoft.com/office/word/2016/wordml/cid" xmlns:w16="http://schemas.microsoft.com/office/word/2018/wordml" xmlns:w16sdtdh="http://schemas.microsoft.com/office/word/2020/wordml/sdtdatahash" xmlns:w16se="http://schemas.microsoft.com/office/word/2015/wordml/symex" xmlns:wpg="http://schemas.microsoft.com/office/word/2010/wordprocessingGroup" xmlns:wpi="http://schemas.microsoft.com/office/word/2010/wordprocessingInk" xmlns:wne="http://schemas.microsoft.com/office/word/2006/wordml" xmlns:wps="http://schemas.microsoft.com/office/word/2010/wordprocessingShape" mc:Ignorable="w14 w15 w16se w16cid w16 w16cex w16sdtdh wp14">
   <w:abstractNum w:abstractNumId="0" w15:restartNumberingAfterBreak="0">
@@ -13191,6 +13995,92 @@
     </w:lvl>
   </w:abstractNum>
   <w:abstractNum w:abstractNumId="64" w15:restartNumberingAfterBreak="0">
+    <w:nsid w:val="63707ABC"/>
+    <w:multiLevelType w:val="hybridMultilevel"/>
+    <w:tmpl w:val="A922E8D4"/>
+    <w:lvl w:ilvl="0" w:tplc="04160017">
+      <w:start w:val="1"/>
+      <w:numFmt w:val="lowerLetter"/>
+      <w:lvlText w:val="%1)"/>
+      <w:lvlJc w:val="left"/>
+      <w:pPr>
+        <w:ind w:left="360" w:hanging="360"/>
+      </w:pPr>
+    </w:lvl>
+    <w:lvl w:ilvl="1" w:tplc="04160019" w:tentative="1">
+      <w:start w:val="1"/>
+      <w:numFmt w:val="lowerLetter"/>
+      <w:lvlText w:val="%2."/>
+      <w:lvlJc w:val="left"/>
+      <w:pPr>
+        <w:ind w:left="1080" w:hanging="360"/>
+      </w:pPr>
+    </w:lvl>
+    <w:lvl w:ilvl="2" w:tplc="0416001B" w:tentative="1">
+      <w:start w:val="1"/>
+      <w:numFmt w:val="lowerRoman"/>
+      <w:lvlText w:val="%3."/>
+      <w:lvlJc w:val="right"/>
+      <w:pPr>
+        <w:ind w:left="1800" w:hanging="180"/>
+      </w:pPr>
+    </w:lvl>
+    <w:lvl w:ilvl="3" w:tplc="0416000F" w:tentative="1">
+      <w:start w:val="1"/>
+      <w:numFmt w:val="decimal"/>
+      <w:lvlText w:val="%4."/>
+      <w:lvlJc w:val="left"/>
+      <w:pPr>
+        <w:ind w:left="2520" w:hanging="360"/>
+      </w:pPr>
+    </w:lvl>
+    <w:lvl w:ilvl="4" w:tplc="04160019" w:tentative="1">
+      <w:start w:val="1"/>
+      <w:numFmt w:val="lowerLetter"/>
+      <w:lvlText w:val="%5."/>
+      <w:lvlJc w:val="left"/>
+      <w:pPr>
+        <w:ind w:left="3240" w:hanging="360"/>
+      </w:pPr>
+    </w:lvl>
+    <w:lvl w:ilvl="5" w:tplc="0416001B" w:tentative="1">
+      <w:start w:val="1"/>
+      <w:numFmt w:val="lowerRoman"/>
+      <w:lvlText w:val="%6."/>
+      <w:lvlJc w:val="right"/>
+      <w:pPr>
+        <w:ind w:left="3960" w:hanging="180"/>
+      </w:pPr>
+    </w:lvl>
+    <w:lvl w:ilvl="6" w:tplc="0416000F" w:tentative="1">
+      <w:start w:val="1"/>
+      <w:numFmt w:val="decimal"/>
+      <w:lvlText w:val="%7."/>
+      <w:lvlJc w:val="left"/>
+      <w:pPr>
+        <w:ind w:left="4680" w:hanging="360"/>
+      </w:pPr>
+    </w:lvl>
+    <w:lvl w:ilvl="7" w:tplc="04160019" w:tentative="1">
+      <w:start w:val="1"/>
+      <w:numFmt w:val="lowerLetter"/>
+      <w:lvlText w:val="%8."/>
+      <w:lvlJc w:val="left"/>
+      <w:pPr>
+        <w:ind w:left="5400" w:hanging="360"/>
+      </w:pPr>
+    </w:lvl>
+    <w:lvl w:ilvl="8" w:tplc="0416001B" w:tentative="1">
+      <w:start w:val="1"/>
+      <w:numFmt w:val="lowerRoman"/>
+      <w:lvlText w:val="%9."/>
+      <w:lvlJc w:val="right"/>
+      <w:pPr>
+        <w:ind w:left="6120" w:hanging="180"/>
+      </w:pPr>
+    </w:lvl>
+  </w:abstractNum>
+  <w:abstractNum w:abstractNumId="65" w15:restartNumberingAfterBreak="0">
     <w:nsid w:val="640D0CCB"/>
     <w:multiLevelType w:val="multilevel"/>
     <w:tmpl w:val="F0FEE974"/>
@@ -13303,7 +14193,7 @@
       </w:rPr>
     </w:lvl>
   </w:abstractNum>
-  <w:abstractNum w:abstractNumId="65" w15:restartNumberingAfterBreak="0">
+  <w:abstractNum w:abstractNumId="66" w15:restartNumberingAfterBreak="0">
     <w:nsid w:val="66825677"/>
     <w:multiLevelType w:val="multilevel"/>
     <w:tmpl w:val="1B968FA8"/>
@@ -13354,7 +14244,7 @@
       <w:lvlJc w:val="left"/>
     </w:lvl>
   </w:abstractNum>
-  <w:abstractNum w:abstractNumId="66" w15:restartNumberingAfterBreak="0">
+  <w:abstractNum w:abstractNumId="67" w15:restartNumberingAfterBreak="0">
     <w:nsid w:val="68054409"/>
     <w:multiLevelType w:val="hybridMultilevel"/>
     <w:tmpl w:val="80AEFA90"/>
@@ -13440,7 +14330,7 @@
       </w:pPr>
     </w:lvl>
   </w:abstractNum>
-  <w:abstractNum w:abstractNumId="67" w15:restartNumberingAfterBreak="0">
+  <w:abstractNum w:abstractNumId="68" w15:restartNumberingAfterBreak="0">
     <w:nsid w:val="6A7F48A2"/>
     <w:multiLevelType w:val="hybridMultilevel"/>
     <w:tmpl w:val="80AEFA90"/>
@@ -13526,7 +14416,7 @@
       </w:pPr>
     </w:lvl>
   </w:abstractNum>
-  <w:abstractNum w:abstractNumId="68" w15:restartNumberingAfterBreak="0">
+  <w:abstractNum w:abstractNumId="69" w15:restartNumberingAfterBreak="0">
     <w:nsid w:val="6A953286"/>
     <w:multiLevelType w:val="multilevel"/>
     <w:tmpl w:val="DFE0109A"/>
@@ -13675,7 +14565,7 @@
       </w:rPr>
     </w:lvl>
   </w:abstractNum>
-  <w:abstractNum w:abstractNumId="69" w15:restartNumberingAfterBreak="0">
+  <w:abstractNum w:abstractNumId="70" w15:restartNumberingAfterBreak="0">
     <w:nsid w:val="6B6558DB"/>
     <w:multiLevelType w:val="hybridMultilevel"/>
     <w:tmpl w:val="DBA4E3DC"/>
@@ -13764,7 +14654,7 @@
       </w:pPr>
     </w:lvl>
   </w:abstractNum>
-  <w:abstractNum w:abstractNumId="70" w15:restartNumberingAfterBreak="0">
+  <w:abstractNum w:abstractNumId="71" w15:restartNumberingAfterBreak="0">
     <w:nsid w:val="6B777289"/>
     <w:multiLevelType w:val="multilevel"/>
     <w:tmpl w:val="7450AC82"/>
@@ -13815,7 +14705,7 @@
       <w:lvlJc w:val="left"/>
     </w:lvl>
   </w:abstractNum>
-  <w:abstractNum w:abstractNumId="71" w15:restartNumberingAfterBreak="0">
+  <w:abstractNum w:abstractNumId="72" w15:restartNumberingAfterBreak="0">
     <w:nsid w:val="6BC95F4B"/>
     <w:multiLevelType w:val="hybridMultilevel"/>
     <w:tmpl w:val="80AEFA90"/>
@@ -13901,7 +14791,7 @@
       </w:pPr>
     </w:lvl>
   </w:abstractNum>
-  <w:abstractNum w:abstractNumId="72" w15:restartNumberingAfterBreak="0">
+  <w:abstractNum w:abstractNumId="73" w15:restartNumberingAfterBreak="0">
     <w:nsid w:val="6F597F96"/>
     <w:multiLevelType w:val="multilevel"/>
     <w:tmpl w:val="CD8647FC"/>
@@ -14050,7 +14940,7 @@
       </w:rPr>
     </w:lvl>
   </w:abstractNum>
-  <w:abstractNum w:abstractNumId="73" w15:restartNumberingAfterBreak="0">
+  <w:abstractNum w:abstractNumId="74" w15:restartNumberingAfterBreak="0">
     <w:nsid w:val="6F7A784C"/>
     <w:multiLevelType w:val="hybridMultilevel"/>
     <w:tmpl w:val="BD6C7B82"/>
@@ -14139,7 +15029,7 @@
       </w:pPr>
     </w:lvl>
   </w:abstractNum>
-  <w:abstractNum w:abstractNumId="74" w15:restartNumberingAfterBreak="0">
+  <w:abstractNum w:abstractNumId="75" w15:restartNumberingAfterBreak="0">
     <w:nsid w:val="70216427"/>
     <w:multiLevelType w:val="multilevel"/>
     <w:tmpl w:val="BEF2DC80"/>
@@ -14193,7 +15083,7 @@
       <w:lvlJc w:val="left"/>
     </w:lvl>
   </w:abstractNum>
-  <w:abstractNum w:abstractNumId="75" w15:restartNumberingAfterBreak="0">
+  <w:abstractNum w:abstractNumId="76" w15:restartNumberingAfterBreak="0">
     <w:nsid w:val="708323F3"/>
     <w:multiLevelType w:val="hybridMultilevel"/>
     <w:tmpl w:val="80AEFA90"/>
@@ -14279,7 +15169,7 @@
       </w:pPr>
     </w:lvl>
   </w:abstractNum>
-  <w:abstractNum w:abstractNumId="76" w15:restartNumberingAfterBreak="0">
+  <w:abstractNum w:abstractNumId="77" w15:restartNumberingAfterBreak="0">
     <w:nsid w:val="711F1193"/>
     <w:multiLevelType w:val="multilevel"/>
     <w:tmpl w:val="BEF2DC80"/>
@@ -14333,7 +15223,7 @@
       <w:lvlJc w:val="left"/>
     </w:lvl>
   </w:abstractNum>
-  <w:abstractNum w:abstractNumId="77" w15:restartNumberingAfterBreak="0">
+  <w:abstractNum w:abstractNumId="78" w15:restartNumberingAfterBreak="0">
     <w:nsid w:val="745356B5"/>
     <w:multiLevelType w:val="hybridMultilevel"/>
     <w:tmpl w:val="CF125C6C"/>
@@ -14424,7 +15314,7 @@
       </w:pPr>
     </w:lvl>
   </w:abstractNum>
-  <w:abstractNum w:abstractNumId="78" w15:restartNumberingAfterBreak="0">
+  <w:abstractNum w:abstractNumId="79" w15:restartNumberingAfterBreak="0">
     <w:nsid w:val="76E75803"/>
     <w:multiLevelType w:val="hybridMultilevel"/>
     <w:tmpl w:val="79E4AA30"/>
@@ -14537,7 +15427,7 @@
       </w:rPr>
     </w:lvl>
   </w:abstractNum>
-  <w:abstractNum w:abstractNumId="79" w15:restartNumberingAfterBreak="0">
+  <w:abstractNum w:abstractNumId="80" w15:restartNumberingAfterBreak="0">
     <w:nsid w:val="777214BC"/>
     <w:multiLevelType w:val="hybridMultilevel"/>
     <w:tmpl w:val="28BAAC60"/>
@@ -14650,7 +15540,7 @@
       </w:rPr>
     </w:lvl>
   </w:abstractNum>
-  <w:abstractNum w:abstractNumId="80" w15:restartNumberingAfterBreak="0">
+  <w:abstractNum w:abstractNumId="81" w15:restartNumberingAfterBreak="0">
     <w:nsid w:val="781177C6"/>
     <w:multiLevelType w:val="multilevel"/>
     <w:tmpl w:val="708E86D4"/>
@@ -14799,7 +15689,7 @@
       </w:rPr>
     </w:lvl>
   </w:abstractNum>
-  <w:abstractNum w:abstractNumId="81" w15:restartNumberingAfterBreak="0">
+  <w:abstractNum w:abstractNumId="82" w15:restartNumberingAfterBreak="0">
     <w:nsid w:val="7869342A"/>
     <w:multiLevelType w:val="hybridMultilevel"/>
     <w:tmpl w:val="C6D8D3E0"/>
@@ -14912,7 +15802,7 @@
       </w:rPr>
     </w:lvl>
   </w:abstractNum>
-  <w:abstractNum w:abstractNumId="82" w15:restartNumberingAfterBreak="0">
+  <w:abstractNum w:abstractNumId="83" w15:restartNumberingAfterBreak="0">
     <w:nsid w:val="7909247A"/>
     <w:multiLevelType w:val="hybridMultilevel"/>
     <w:tmpl w:val="80AEFA90"/>
@@ -14998,7 +15888,7 @@
       </w:pPr>
     </w:lvl>
   </w:abstractNum>
-  <w:abstractNum w:abstractNumId="83" w15:restartNumberingAfterBreak="0">
+  <w:abstractNum w:abstractNumId="84" w15:restartNumberingAfterBreak="0">
     <w:nsid w:val="7C117CAF"/>
     <w:multiLevelType w:val="hybridMultilevel"/>
     <w:tmpl w:val="42E848A6"/>
@@ -15089,7 +15979,7 @@
       </w:pPr>
     </w:lvl>
   </w:abstractNum>
-  <w:abstractNum w:abstractNumId="84" w15:restartNumberingAfterBreak="0">
+  <w:abstractNum w:abstractNumId="85" w15:restartNumberingAfterBreak="0">
     <w:nsid w:val="7F1230E9"/>
     <w:multiLevelType w:val="hybridMultilevel"/>
     <w:tmpl w:val="DAC42B4E"/>
@@ -15233,7 +16123,7 @@
     <w:abstractNumId w:val="46"/>
   </w:num>
   <w:num w:numId="11" w16cid:durableId="1198736885">
-    <w:abstractNumId w:val="84"/>
+    <w:abstractNumId w:val="85"/>
   </w:num>
   <w:num w:numId="12" w16cid:durableId="949094886">
     <w:abstractNumId w:val="26"/>
@@ -15242,19 +16132,19 @@
     <w:abstractNumId w:val="34"/>
   </w:num>
   <w:num w:numId="14" w16cid:durableId="718627287">
-    <w:abstractNumId w:val="78"/>
+    <w:abstractNumId w:val="79"/>
   </w:num>
   <w:num w:numId="15" w16cid:durableId="1876654370">
     <w:abstractNumId w:val="8"/>
   </w:num>
   <w:num w:numId="16" w16cid:durableId="1262032006">
-    <w:abstractNumId w:val="68"/>
+    <w:abstractNumId w:val="69"/>
   </w:num>
   <w:num w:numId="17" w16cid:durableId="1887790794">
-    <w:abstractNumId w:val="72"/>
+    <w:abstractNumId w:val="73"/>
   </w:num>
   <w:num w:numId="18" w16cid:durableId="1242986088">
-    <w:abstractNumId w:val="81"/>
+    <w:abstractNumId w:val="82"/>
   </w:num>
   <w:num w:numId="19" w16cid:durableId="1816754559">
     <w:abstractNumId w:val="44"/>
@@ -15266,10 +16156,10 @@
     <w:abstractNumId w:val="0"/>
   </w:num>
   <w:num w:numId="22" w16cid:durableId="1893732616">
-    <w:abstractNumId w:val="77"/>
+    <w:abstractNumId w:val="78"/>
   </w:num>
   <w:num w:numId="23" w16cid:durableId="225527846">
-    <w:abstractNumId w:val="83"/>
+    <w:abstractNumId w:val="84"/>
   </w:num>
   <w:num w:numId="24" w16cid:durableId="293483144">
     <w:abstractNumId w:val="3"/>
@@ -15278,7 +16168,7 @@
     <w:abstractNumId w:val="17"/>
   </w:num>
   <w:num w:numId="26" w16cid:durableId="1143816082">
-    <w:abstractNumId w:val="69"/>
+    <w:abstractNumId w:val="70"/>
   </w:num>
   <w:num w:numId="27" w16cid:durableId="1661613120">
     <w:abstractNumId w:val="22"/>
@@ -15293,10 +16183,10 @@
     <w:abstractNumId w:val="23"/>
   </w:num>
   <w:num w:numId="31" w16cid:durableId="2047022835">
-    <w:abstractNumId w:val="80"/>
+    <w:abstractNumId w:val="81"/>
   </w:num>
   <w:num w:numId="32" w16cid:durableId="363096412">
-    <w:abstractNumId w:val="64"/>
+    <w:abstractNumId w:val="65"/>
   </w:num>
   <w:num w:numId="33" w16cid:durableId="907570571">
     <w:abstractNumId w:val="14"/>
@@ -15311,7 +16201,7 @@
     <w:abstractNumId w:val="29"/>
   </w:num>
   <w:num w:numId="37" w16cid:durableId="1452557010">
-    <w:abstractNumId w:val="75"/>
+    <w:abstractNumId w:val="76"/>
   </w:num>
   <w:num w:numId="38" w16cid:durableId="1942029792">
     <w:abstractNumId w:val="42"/>
@@ -15323,7 +16213,7 @@
     <w:abstractNumId w:val="32"/>
   </w:num>
   <w:num w:numId="41" w16cid:durableId="760101622">
-    <w:abstractNumId w:val="67"/>
+    <w:abstractNumId w:val="68"/>
   </w:num>
   <w:num w:numId="42" w16cid:durableId="834610287">
     <w:abstractNumId w:val="12"/>
@@ -15347,7 +16237,7 @@
     <w:abstractNumId w:val="49"/>
   </w:num>
   <w:num w:numId="49" w16cid:durableId="206917290">
-    <w:abstractNumId w:val="82"/>
+    <w:abstractNumId w:val="83"/>
   </w:num>
   <w:num w:numId="50" w16cid:durableId="1464155418">
     <w:abstractNumId w:val="60"/>
@@ -15365,10 +16255,10 @@
     <w:abstractNumId w:val="33"/>
   </w:num>
   <w:num w:numId="55" w16cid:durableId="1301687217">
-    <w:abstractNumId w:val="66"/>
+    <w:abstractNumId w:val="67"/>
   </w:num>
   <w:num w:numId="56" w16cid:durableId="321593108">
-    <w:abstractNumId w:val="71"/>
+    <w:abstractNumId w:val="72"/>
   </w:num>
   <w:num w:numId="57" w16cid:durableId="492915965">
     <w:abstractNumId w:val="20"/>
@@ -15395,13 +16285,13 @@
     <w:abstractNumId w:val="41"/>
   </w:num>
   <w:num w:numId="65" w16cid:durableId="214123774">
-    <w:abstractNumId w:val="79"/>
+    <w:abstractNumId w:val="80"/>
   </w:num>
   <w:num w:numId="66" w16cid:durableId="1951816251">
     <w:abstractNumId w:val="4"/>
   </w:num>
   <w:num w:numId="67" w16cid:durableId="893078078">
-    <w:abstractNumId w:val="73"/>
+    <w:abstractNumId w:val="74"/>
   </w:num>
   <w:num w:numId="68" w16cid:durableId="1682855813">
     <w:abstractNumId w:val="5"/>
@@ -15413,13 +16303,13 @@
     <w:abstractNumId w:val="58"/>
   </w:num>
   <w:num w:numId="71" w16cid:durableId="1131823853">
-    <w:abstractNumId w:val="70"/>
+    <w:abstractNumId w:val="71"/>
   </w:num>
   <w:num w:numId="72" w16cid:durableId="660816815">
     <w:abstractNumId w:val="36"/>
   </w:num>
   <w:num w:numId="73" w16cid:durableId="1279294318">
-    <w:abstractNumId w:val="65"/>
+    <w:abstractNumId w:val="66"/>
   </w:num>
   <w:num w:numId="74" w16cid:durableId="1781560066">
     <w:abstractNumId w:val="61"/>
@@ -15455,7 +16345,7 @@
     <w:abstractNumId w:val="35"/>
   </w:num>
   <w:num w:numId="85" w16cid:durableId="1868986032">
-    <w:abstractNumId w:val="76"/>
+    <w:abstractNumId w:val="77"/>
   </w:num>
   <w:num w:numId="86" w16cid:durableId="1489443945">
     <w:abstractNumId w:val="9"/>
@@ -15464,9 +16354,78 @@
     <w:abstractNumId w:val="57"/>
   </w:num>
   <w:num w:numId="88" w16cid:durableId="7830190">
-    <w:abstractNumId w:val="74"/>
+    <w:abstractNumId w:val="75"/>
   </w:num>
   <w:num w:numId="89" w16cid:durableId="1998802928">
+    <w:abstractNumId w:val="13"/>
+  </w:num>
+  <w:num w:numId="90" w16cid:durableId="1851796998">
+    <w:abstractNumId w:val="13"/>
+    <w:lvlOverride w:ilvl="0">
+      <w:startOverride w:val="1"/>
+    </w:lvlOverride>
+    <w:lvlOverride w:ilvl="1">
+      <w:startOverride w:val="1"/>
+    </w:lvlOverride>
+    <w:lvlOverride w:ilvl="2">
+      <w:startOverride w:val="1"/>
+    </w:lvlOverride>
+    <w:lvlOverride w:ilvl="3">
+      <w:startOverride w:val="1"/>
+    </w:lvlOverride>
+    <w:lvlOverride w:ilvl="4">
+      <w:startOverride w:val="1"/>
+    </w:lvlOverride>
+    <w:lvlOverride w:ilvl="5">
+      <w:startOverride w:val="1"/>
+    </w:lvlOverride>
+    <w:lvlOverride w:ilvl="6">
+      <w:startOverride w:val="1"/>
+    </w:lvlOverride>
+    <w:lvlOverride w:ilvl="7">
+      <w:startOverride w:val="1"/>
+    </w:lvlOverride>
+    <w:lvlOverride w:ilvl="8">
+      <w:startOverride w:val="1"/>
+    </w:lvlOverride>
+  </w:num>
+  <w:num w:numId="91" w16cid:durableId="212159465">
+    <w:abstractNumId w:val="13"/>
+  </w:num>
+  <w:num w:numId="92" w16cid:durableId="1814442970">
+    <w:abstractNumId w:val="64"/>
+  </w:num>
+  <w:num w:numId="93" w16cid:durableId="1790511672">
+    <w:abstractNumId w:val="13"/>
+    <w:lvlOverride w:ilvl="0">
+      <w:startOverride w:val="1"/>
+    </w:lvlOverride>
+    <w:lvlOverride w:ilvl="1">
+      <w:startOverride w:val="1"/>
+    </w:lvlOverride>
+    <w:lvlOverride w:ilvl="2">
+      <w:startOverride w:val="1"/>
+    </w:lvlOverride>
+    <w:lvlOverride w:ilvl="3">
+      <w:startOverride w:val="1"/>
+    </w:lvlOverride>
+    <w:lvlOverride w:ilvl="4">
+      <w:startOverride w:val="1"/>
+    </w:lvlOverride>
+    <w:lvlOverride w:ilvl="5">
+      <w:startOverride w:val="1"/>
+    </w:lvlOverride>
+    <w:lvlOverride w:ilvl="6">
+      <w:startOverride w:val="1"/>
+    </w:lvlOverride>
+    <w:lvlOverride w:ilvl="7">
+      <w:startOverride w:val="1"/>
+    </w:lvlOverride>
+    <w:lvlOverride w:ilvl="8">
+      <w:startOverride w:val="1"/>
+    </w:lvlOverride>
+  </w:num>
+  <w:num w:numId="94" w16cid:durableId="1966309042">
     <w:abstractNumId w:val="13"/>
   </w:num>
 </w:numbering>
@@ -16192,13 +17151,13 @@
     <w:autoRedefine/>
     <w:uiPriority w:val="39"/>
     <w:unhideWhenUsed/>
-    <w:rsid w:val="00B90374"/>
+    <w:rsid w:val="001114AB"/>
     <w:pPr>
       <w:tabs>
+        <w:tab w:val="left" w:pos="1100"/>
         <w:tab w:val="right" w:leader="dot" w:pos="9061"/>
       </w:tabs>
       <w:spacing w:before="120" w:after="120"/>
-      <w:jc w:val="center"/>
     </w:pPr>
     <w:rPr>
       <w:rFonts w:ascii="Arial" w:hAnsi="Arial" w:cs="Arial"/>
@@ -16398,7 +17357,7 @@
     <w:basedOn w:val="Fontepargpadro"/>
     <w:link w:val="Sumrio1"/>
     <w:uiPriority w:val="39"/>
-    <w:rsid w:val="00B90374"/>
+    <w:rsid w:val="001114AB"/>
     <w:rPr>
       <w:rFonts w:ascii="Arial" w:hAnsi="Arial" w:cs="Arial"/>
       <w:caps/>

</xml_diff>